<commit_message>
* fix character encoding in ShippingConfig - refactor observer pattern in cartScreenHandler
</commit_message>
<xml_diff>
--- a/report/DP.20202.02-Report.docx
+++ b/report/DP.20202.02-Report.docx
@@ -1,6 +1,6 @@
 
 <file path=word/document.xml><?xml version="1.0" encoding="utf-8"?>
-<w:document xmlns:wpc="http://schemas.microsoft.com/office/word/2010/wordprocessingCanvas" xmlns:cx="http://schemas.microsoft.com/office/drawing/2014/chartex" xmlns:cx1="http://schemas.microsoft.com/office/drawing/2015/9/8/chartex" xmlns:cx2="http://schemas.microsoft.com/office/drawing/2015/10/21/chartex" xmlns:cx3="http://schemas.microsoft.com/office/drawing/2016/5/9/chartex" xmlns:cx4="http://schemas.microsoft.com/office/drawing/2016/5/10/chartex" xmlns:cx5="http://schemas.microsoft.com/office/drawing/2016/5/11/chartex" xmlns:cx6="http://schemas.microsoft.com/office/drawing/2016/5/12/chartex" xmlns:cx7="http://schemas.microsoft.com/office/drawing/2016/5/13/chartex" xmlns:cx8="http://schemas.microsoft.com/office/drawing/2016/5/14/chartex" xmlns:mc="http://schemas.openxmlformats.org/markup-compatibility/2006" xmlns:aink="http://schemas.microsoft.com/office/drawing/2016/ink" xmlns:am3d="http://schemas.microsoft.com/office/drawing/2017/model3d" xmlns:o="urn:schemas-microsoft-com:office:office" xmlns:r="http://schemas.openxmlformats.org/officeDocument/2006/relationships" xmlns:m="http://schemas.openxmlformats.org/officeDocument/2006/math" xmlns:v="urn:schemas-microsoft-com:vml" xmlns:wp14="http://schemas.microsoft.com/office/word/2010/wordprocessingDrawing" xmlns:wp="http://schemas.openxmlformats.org/drawingml/2006/wordprocessingDrawing" xmlns:w10="urn:schemas-microsoft-com:office:word" xmlns:w="http://schemas.openxmlformats.org/wordprocessingml/2006/main" xmlns:w14="http://schemas.microsoft.com/office/word/2010/wordml" xmlns:w15="http://schemas.microsoft.com/office/word/2012/wordml" xmlns:w16cex="http://schemas.microsoft.com/office/word/2018/wordml/cex" xmlns:w16cid="http://schemas.microsoft.com/office/word/2016/wordml/cid" xmlns:w16="http://schemas.microsoft.com/office/word/2018/wordml" xmlns:w16se="http://schemas.microsoft.com/office/word/2015/wordml/symex" xmlns:wpg="http://schemas.microsoft.com/office/word/2010/wordprocessingGroup" xmlns:wpi="http://schemas.microsoft.com/office/word/2010/wordprocessingInk" xmlns:wne="http://schemas.microsoft.com/office/word/2006/wordml" xmlns:wps="http://schemas.microsoft.com/office/word/2010/wordprocessingShape" mc:Ignorable="w14 w15 w16se w16cid w16 w16cex wp14">
+<w:document xmlns:wpc="http://schemas.microsoft.com/office/word/2010/wordprocessingCanvas" xmlns:cx="http://schemas.microsoft.com/office/drawing/2014/chartex" xmlns:cx1="http://schemas.microsoft.com/office/drawing/2015/9/8/chartex" xmlns:cx2="http://schemas.microsoft.com/office/drawing/2015/10/21/chartex" xmlns:cx3="http://schemas.microsoft.com/office/drawing/2016/5/9/chartex" xmlns:cx4="http://schemas.microsoft.com/office/drawing/2016/5/10/chartex" xmlns:cx5="http://schemas.microsoft.com/office/drawing/2016/5/11/chartex" xmlns:cx6="http://schemas.microsoft.com/office/drawing/2016/5/12/chartex" xmlns:cx7="http://schemas.microsoft.com/office/drawing/2016/5/13/chartex" xmlns:cx8="http://schemas.microsoft.com/office/drawing/2016/5/14/chartex" xmlns:mc="http://schemas.openxmlformats.org/markup-compatibility/2006" xmlns:aink="http://schemas.microsoft.com/office/drawing/2016/ink" xmlns:am3d="http://schemas.microsoft.com/office/drawing/2017/model3d" xmlns:o="urn:schemas-microsoft-com:office:office" xmlns:r="http://schemas.openxmlformats.org/officeDocument/2006/relationships" xmlns:m="http://schemas.openxmlformats.org/officeDocument/2006/math" xmlns:v="urn:schemas-microsoft-com:vml" xmlns:wp14="http://schemas.microsoft.com/office/word/2010/wordprocessingDrawing" xmlns:wp="http://schemas.openxmlformats.org/drawingml/2006/wordprocessingDrawing" xmlns:w10="urn:schemas-microsoft-com:office:word" xmlns:w="http://schemas.openxmlformats.org/wordprocessingml/2006/main" xmlns:w14="http://schemas.microsoft.com/office/word/2010/wordml" xmlns:w15="http://schemas.microsoft.com/office/word/2012/wordml" xmlns:w16cex="http://schemas.microsoft.com/office/word/2018/wordml/cex" xmlns:w16cid="http://schemas.microsoft.com/office/word/2016/wordml/cid" xmlns:w16="http://schemas.microsoft.com/office/word/2018/wordml" xmlns:w16sdtdh="http://schemas.microsoft.com/office/word/2020/wordml/sdtdatahash" xmlns:w16se="http://schemas.microsoft.com/office/word/2015/wordml/symex" xmlns:wpg="http://schemas.microsoft.com/office/word/2010/wordprocessingGroup" xmlns:wpi="http://schemas.microsoft.com/office/word/2010/wordprocessingInk" xmlns:wne="http://schemas.microsoft.com/office/word/2006/wordml" xmlns:wps="http://schemas.microsoft.com/office/word/2010/wordprocessingShape" mc:Ignorable="w14 w15 w16se w16cid w16 w16cex w16sdtdh wp14">
   <w:body>
     <w:p>
       <w:pPr>
@@ -342,13 +342,13 @@
         <w:jc w:val="left"/>
         <w:rPr>
           <w:i/>
-          <w:lang w:val="en"/>
-        </w:rPr>
-      </w:pPr>
-      <w:r>
-        <w:rPr>
-          <w:i/>
-          <w:lang w:val="en"/>
+          <w:lang w:val="vi-VN"/>
+        </w:rPr>
+      </w:pPr>
+      <w:r>
+        <w:rPr>
+          <w:i/>
+          <w:lang w:val="vi-VN"/>
         </w:rPr>
         <w:t>&lt;Mẫu báo cáo này thuộc về GV. Nguyễn Thị Thu Trang và GV. Bùi Thị Mai Anh, được sử dụng cho các sinh viên tham gia môn Mẫu thiết kế phần mềm. Bất kỳ chỉnh sửa và/hoặc sử dụng nằm ngoài sự đồng ý của tác giả đều hoàn toàn nghiêm cấm.&gt;</w:t>
       </w:r>
@@ -388,21 +388,27 @@
       <w:pPr>
         <w:pStyle w:val="Heading1-NoNumber"/>
         <w:rPr>
-          <w:lang w:val="en"/>
+          <w:lang w:val="vi-VN"/>
         </w:rPr>
       </w:pPr>
       <w:bookmarkStart w:id="3" w:name="_Toc73632359"/>
       <w:bookmarkEnd w:id="2"/>
       <w:r>
         <w:rPr>
-          <w:lang w:val="en"/>
+          <w:lang w:val="vi-VN"/>
         </w:rPr>
         <w:lastRenderedPageBreak/>
         <w:t>Mục lục</w:t>
       </w:r>
       <w:bookmarkEnd w:id="3"/>
     </w:p>
-    <w:p/>
+    <w:p>
+      <w:pPr>
+        <w:rPr>
+          <w:lang w:val="vi-VN"/>
+        </w:rPr>
+      </w:pPr>
+    </w:p>
     <w:p>
       <w:pPr>
         <w:pStyle w:val="TOC1"/>
@@ -413,12 +419,16 @@
           <w:rFonts w:asciiTheme="minorHAnsi" w:eastAsiaTheme="minorEastAsia" w:hAnsiTheme="minorHAnsi" w:cstheme="minorBidi"/>
           <w:noProof/>
           <w:szCs w:val="24"/>
+          <w:lang w:val="vi-VN"/>
         </w:rPr>
       </w:pPr>
       <w:r>
         <w:fldChar w:fldCharType="begin"/>
       </w:r>
       <w:r>
+        <w:rPr>
+          <w:lang w:val="vi-VN"/>
+        </w:rPr>
         <w:instrText xml:space="preserve"> TOC \o "1-3" </w:instrText>
       </w:r>
       <w:r>
@@ -427,13 +437,14 @@
       <w:r>
         <w:rPr>
           <w:noProof/>
-          <w:lang w:val="en"/>
+          <w:lang w:val="vi-VN"/>
         </w:rPr>
         <w:t>Mục lục</w:t>
       </w:r>
       <w:r>
         <w:rPr>
           <w:noProof/>
+          <w:lang w:val="vi-VN"/>
         </w:rPr>
         <w:tab/>
       </w:r>
@@ -446,6 +457,7 @@
       <w:r>
         <w:rPr>
           <w:noProof/>
+          <w:lang w:val="vi-VN"/>
         </w:rPr>
         <w:instrText xml:space="preserve"> PAGEREF _Toc73632359 \h </w:instrText>
       </w:r>
@@ -463,6 +475,7 @@
       <w:r>
         <w:rPr>
           <w:noProof/>
+          <w:lang w:val="vi-VN"/>
         </w:rPr>
         <w:t>1</w:t>
       </w:r>
@@ -484,11 +497,13 @@
           <w:rFonts w:asciiTheme="minorHAnsi" w:eastAsiaTheme="minorEastAsia" w:hAnsiTheme="minorHAnsi" w:cstheme="minorBidi"/>
           <w:noProof/>
           <w:szCs w:val="24"/>
-        </w:rPr>
-      </w:pPr>
-      <w:r>
-        <w:rPr>
-          <w:noProof/>
+          <w:lang w:val="vi-VN"/>
+        </w:rPr>
+      </w:pPr>
+      <w:r>
+        <w:rPr>
+          <w:noProof/>
+          <w:lang w:val="vi-VN"/>
         </w:rPr>
         <w:t>1</w:t>
       </w:r>
@@ -497,19 +512,21 @@
           <w:rFonts w:asciiTheme="minorHAnsi" w:eastAsiaTheme="minorEastAsia" w:hAnsiTheme="minorHAnsi" w:cstheme="minorBidi"/>
           <w:noProof/>
           <w:szCs w:val="24"/>
+          <w:lang w:val="vi-VN"/>
         </w:rPr>
         <w:tab/>
       </w:r>
       <w:r>
         <w:rPr>
           <w:noProof/>
-          <w:lang w:val="en"/>
+          <w:lang w:val="vi-VN"/>
         </w:rPr>
         <w:t>Tổng quan</w:t>
       </w:r>
       <w:r>
         <w:rPr>
           <w:noProof/>
+          <w:lang w:val="vi-VN"/>
         </w:rPr>
         <w:tab/>
       </w:r>
@@ -522,6 +539,7 @@
       <w:r>
         <w:rPr>
           <w:noProof/>
+          <w:lang w:val="vi-VN"/>
         </w:rPr>
         <w:instrText xml:space="preserve"> PAGEREF _Toc73632360 \h </w:instrText>
       </w:r>
@@ -539,6 +557,7 @@
       <w:r>
         <w:rPr>
           <w:noProof/>
+          <w:lang w:val="vi-VN"/>
         </w:rPr>
         <w:t>3</w:t>
       </w:r>
@@ -560,11 +579,13 @@
           <w:rFonts w:asciiTheme="minorHAnsi" w:eastAsiaTheme="minorEastAsia" w:hAnsiTheme="minorHAnsi" w:cstheme="minorBidi"/>
           <w:noProof/>
           <w:szCs w:val="24"/>
-        </w:rPr>
-      </w:pPr>
-      <w:r>
-        <w:rPr>
-          <w:noProof/>
+          <w:lang w:val="vi-VN"/>
+        </w:rPr>
+      </w:pPr>
+      <w:r>
+        <w:rPr>
+          <w:noProof/>
+          <w:lang w:val="vi-VN"/>
         </w:rPr>
         <w:t>1.1</w:t>
       </w:r>
@@ -573,19 +594,21 @@
           <w:rFonts w:asciiTheme="minorHAnsi" w:eastAsiaTheme="minorEastAsia" w:hAnsiTheme="minorHAnsi" w:cstheme="minorBidi"/>
           <w:noProof/>
           <w:szCs w:val="24"/>
+          <w:lang w:val="vi-VN"/>
         </w:rPr>
         <w:tab/>
       </w:r>
       <w:r>
         <w:rPr>
           <w:noProof/>
-          <w:lang w:val="en"/>
+          <w:lang w:val="vi-VN"/>
         </w:rPr>
         <w:t>Mục tiêu</w:t>
       </w:r>
       <w:r>
         <w:rPr>
           <w:noProof/>
+          <w:lang w:val="vi-VN"/>
         </w:rPr>
         <w:tab/>
       </w:r>
@@ -598,6 +621,7 @@
       <w:r>
         <w:rPr>
           <w:noProof/>
+          <w:lang w:val="vi-VN"/>
         </w:rPr>
         <w:instrText xml:space="preserve"> PAGEREF _Toc73632361 \h </w:instrText>
       </w:r>
@@ -615,6 +639,7 @@
       <w:r>
         <w:rPr>
           <w:noProof/>
+          <w:lang w:val="vi-VN"/>
         </w:rPr>
         <w:t>3</w:t>
       </w:r>
@@ -636,11 +661,13 @@
           <w:rFonts w:asciiTheme="minorHAnsi" w:eastAsiaTheme="minorEastAsia" w:hAnsiTheme="minorHAnsi" w:cstheme="minorBidi"/>
           <w:noProof/>
           <w:szCs w:val="24"/>
-        </w:rPr>
-      </w:pPr>
-      <w:r>
-        <w:rPr>
-          <w:noProof/>
+          <w:lang w:val="vi-VN"/>
+        </w:rPr>
+      </w:pPr>
+      <w:r>
+        <w:rPr>
+          <w:noProof/>
+          <w:lang w:val="vi-VN"/>
         </w:rPr>
         <w:t>1.2</w:t>
       </w:r>
@@ -649,19 +676,21 @@
           <w:rFonts w:asciiTheme="minorHAnsi" w:eastAsiaTheme="minorEastAsia" w:hAnsiTheme="minorHAnsi" w:cstheme="minorBidi"/>
           <w:noProof/>
           <w:szCs w:val="24"/>
+          <w:lang w:val="vi-VN"/>
         </w:rPr>
         <w:tab/>
       </w:r>
       <w:r>
         <w:rPr>
           <w:noProof/>
-          <w:lang w:val="en"/>
+          <w:lang w:val="vi-VN"/>
         </w:rPr>
         <w:t>Phạm vi</w:t>
       </w:r>
       <w:r>
         <w:rPr>
           <w:noProof/>
+          <w:lang w:val="vi-VN"/>
         </w:rPr>
         <w:tab/>
       </w:r>
@@ -674,6 +703,7 @@
       <w:r>
         <w:rPr>
           <w:noProof/>
+          <w:lang w:val="vi-VN"/>
         </w:rPr>
         <w:instrText xml:space="preserve"> PAGEREF _Toc73632362 \h </w:instrText>
       </w:r>
@@ -691,6 +721,7 @@
       <w:r>
         <w:rPr>
           <w:noProof/>
+          <w:lang w:val="vi-VN"/>
         </w:rPr>
         <w:t>3</w:t>
       </w:r>
@@ -712,11 +743,13 @@
           <w:rFonts w:asciiTheme="minorHAnsi" w:eastAsiaTheme="minorEastAsia" w:hAnsiTheme="minorHAnsi" w:cstheme="minorBidi"/>
           <w:noProof/>
           <w:szCs w:val="24"/>
-        </w:rPr>
-      </w:pPr>
-      <w:r>
-        <w:rPr>
-          <w:noProof/>
+          <w:lang w:val="vi-VN"/>
+        </w:rPr>
+      </w:pPr>
+      <w:r>
+        <w:rPr>
+          <w:noProof/>
+          <w:lang w:val="vi-VN"/>
         </w:rPr>
         <w:t>1.3</w:t>
       </w:r>
@@ -725,19 +758,21 @@
           <w:rFonts w:asciiTheme="minorHAnsi" w:eastAsiaTheme="minorEastAsia" w:hAnsiTheme="minorHAnsi" w:cstheme="minorBidi"/>
           <w:noProof/>
           <w:szCs w:val="24"/>
+          <w:lang w:val="vi-VN"/>
         </w:rPr>
         <w:tab/>
       </w:r>
       <w:r>
         <w:rPr>
           <w:noProof/>
-          <w:lang w:val="en"/>
+          <w:lang w:val="vi-VN"/>
         </w:rPr>
         <w:t>Danh sách thuật ngữ</w:t>
       </w:r>
       <w:r>
         <w:rPr>
           <w:noProof/>
+          <w:lang w:val="vi-VN"/>
         </w:rPr>
         <w:tab/>
       </w:r>
@@ -750,6 +785,7 @@
       <w:r>
         <w:rPr>
           <w:noProof/>
+          <w:lang w:val="vi-VN"/>
         </w:rPr>
         <w:instrText xml:space="preserve"> PAGEREF _Toc73632363 \h </w:instrText>
       </w:r>
@@ -767,6 +803,7 @@
       <w:r>
         <w:rPr>
           <w:noProof/>
+          <w:lang w:val="vi-VN"/>
         </w:rPr>
         <w:t>3</w:t>
       </w:r>
@@ -788,11 +825,13 @@
           <w:rFonts w:asciiTheme="minorHAnsi" w:eastAsiaTheme="minorEastAsia" w:hAnsiTheme="minorHAnsi" w:cstheme="minorBidi"/>
           <w:noProof/>
           <w:szCs w:val="24"/>
-        </w:rPr>
-      </w:pPr>
-      <w:r>
-        <w:rPr>
-          <w:noProof/>
+          <w:lang w:val="vi-VN"/>
+        </w:rPr>
+      </w:pPr>
+      <w:r>
+        <w:rPr>
+          <w:noProof/>
+          <w:lang w:val="vi-VN"/>
         </w:rPr>
         <w:t>1.4</w:t>
       </w:r>
@@ -801,19 +840,21 @@
           <w:rFonts w:asciiTheme="minorHAnsi" w:eastAsiaTheme="minorEastAsia" w:hAnsiTheme="minorHAnsi" w:cstheme="minorBidi"/>
           <w:noProof/>
           <w:szCs w:val="24"/>
+          <w:lang w:val="vi-VN"/>
         </w:rPr>
         <w:tab/>
       </w:r>
       <w:r>
         <w:rPr>
           <w:noProof/>
-          <w:lang w:val="en"/>
+          <w:lang w:val="vi-VN"/>
         </w:rPr>
         <w:t>Danh sách tham khảo</w:t>
       </w:r>
       <w:r>
         <w:rPr>
           <w:noProof/>
+          <w:lang w:val="vi-VN"/>
         </w:rPr>
         <w:tab/>
       </w:r>
@@ -826,6 +867,7 @@
       <w:r>
         <w:rPr>
           <w:noProof/>
+          <w:lang w:val="vi-VN"/>
         </w:rPr>
         <w:instrText xml:space="preserve"> PAGEREF _Toc73632364 \h </w:instrText>
       </w:r>
@@ -843,6 +885,7 @@
       <w:r>
         <w:rPr>
           <w:noProof/>
+          <w:lang w:val="vi-VN"/>
         </w:rPr>
         <w:t>3</w:t>
       </w:r>
@@ -864,11 +907,13 @@
           <w:rFonts w:asciiTheme="minorHAnsi" w:eastAsiaTheme="minorEastAsia" w:hAnsiTheme="minorHAnsi" w:cstheme="minorBidi"/>
           <w:noProof/>
           <w:szCs w:val="24"/>
-        </w:rPr>
-      </w:pPr>
-      <w:r>
-        <w:rPr>
-          <w:noProof/>
+          <w:lang w:val="vi-VN"/>
+        </w:rPr>
+      </w:pPr>
+      <w:r>
+        <w:rPr>
+          <w:noProof/>
+          <w:lang w:val="vi-VN"/>
         </w:rPr>
         <w:t>2</w:t>
       </w:r>
@@ -877,12 +922,14 @@
           <w:rFonts w:asciiTheme="minorHAnsi" w:eastAsiaTheme="minorEastAsia" w:hAnsiTheme="minorHAnsi" w:cstheme="minorBidi"/>
           <w:noProof/>
           <w:szCs w:val="24"/>
+          <w:lang w:val="vi-VN"/>
         </w:rPr>
         <w:tab/>
       </w:r>
       <w:r>
         <w:rPr>
           <w:noProof/>
+          <w:lang w:val="vi-VN"/>
         </w:rPr>
         <w:t>Đánh</w:t>
       </w:r>
@@ -896,6 +943,7 @@
       <w:r>
         <w:rPr>
           <w:noProof/>
+          <w:lang w:val="vi-VN"/>
         </w:rPr>
         <w:tab/>
       </w:r>
@@ -908,6 +956,7 @@
       <w:r>
         <w:rPr>
           <w:noProof/>
+          <w:lang w:val="vi-VN"/>
         </w:rPr>
         <w:instrText xml:space="preserve"> PAGEREF _Toc73632365 \h </w:instrText>
       </w:r>
@@ -925,6 +974,7 @@
       <w:r>
         <w:rPr>
           <w:noProof/>
+          <w:lang w:val="vi-VN"/>
         </w:rPr>
         <w:t>4</w:t>
       </w:r>
@@ -946,11 +996,13 @@
           <w:rFonts w:asciiTheme="minorHAnsi" w:eastAsiaTheme="minorEastAsia" w:hAnsiTheme="minorHAnsi" w:cstheme="minorBidi"/>
           <w:noProof/>
           <w:szCs w:val="24"/>
-        </w:rPr>
-      </w:pPr>
-      <w:r>
-        <w:rPr>
-          <w:noProof/>
+          <w:lang w:val="vi-VN"/>
+        </w:rPr>
+      </w:pPr>
+      <w:r>
+        <w:rPr>
+          <w:noProof/>
+          <w:lang w:val="vi-VN"/>
         </w:rPr>
         <w:t>2.1</w:t>
       </w:r>
@@ -959,19 +1011,21 @@
           <w:rFonts w:asciiTheme="minorHAnsi" w:eastAsiaTheme="minorEastAsia" w:hAnsiTheme="minorHAnsi" w:cstheme="minorBidi"/>
           <w:noProof/>
           <w:szCs w:val="24"/>
+          <w:lang w:val="vi-VN"/>
         </w:rPr>
         <w:tab/>
       </w:r>
       <w:r>
         <w:rPr>
           <w:noProof/>
-          <w:lang w:val="en"/>
+          <w:lang w:val="vi-VN"/>
         </w:rPr>
         <w:t>Nhận xét chung</w:t>
       </w:r>
       <w:r>
         <w:rPr>
           <w:noProof/>
+          <w:lang w:val="vi-VN"/>
         </w:rPr>
         <w:tab/>
       </w:r>
@@ -984,6 +1038,7 @@
       <w:r>
         <w:rPr>
           <w:noProof/>
+          <w:lang w:val="vi-VN"/>
         </w:rPr>
         <w:instrText xml:space="preserve"> PAGEREF _Toc73632366 \h </w:instrText>
       </w:r>
@@ -1001,6 +1056,7 @@
       <w:r>
         <w:rPr>
           <w:noProof/>
+          <w:lang w:val="vi-VN"/>
         </w:rPr>
         <w:t>4</w:t>
       </w:r>
@@ -1022,11 +1078,13 @@
           <w:rFonts w:asciiTheme="minorHAnsi" w:eastAsiaTheme="minorEastAsia" w:hAnsiTheme="minorHAnsi" w:cstheme="minorBidi"/>
           <w:noProof/>
           <w:szCs w:val="24"/>
-        </w:rPr>
-      </w:pPr>
-      <w:r>
-        <w:rPr>
-          <w:noProof/>
+          <w:lang w:val="vi-VN"/>
+        </w:rPr>
+      </w:pPr>
+      <w:r>
+        <w:rPr>
+          <w:noProof/>
+          <w:lang w:val="vi-VN"/>
         </w:rPr>
         <w:t>2.2</w:t>
       </w:r>
@@ -1035,13 +1093,14 @@
           <w:rFonts w:asciiTheme="minorHAnsi" w:eastAsiaTheme="minorEastAsia" w:hAnsiTheme="minorHAnsi" w:cstheme="minorBidi"/>
           <w:noProof/>
           <w:szCs w:val="24"/>
+          <w:lang w:val="vi-VN"/>
         </w:rPr>
         <w:tab/>
       </w:r>
       <w:r>
         <w:rPr>
           <w:noProof/>
-          <w:lang w:val="en"/>
+          <w:lang w:val="vi-VN"/>
         </w:rPr>
         <w:t>Đánh</w:t>
       </w:r>
@@ -1055,13 +1114,14 @@
       <w:r>
         <w:rPr>
           <w:noProof/>
-          <w:lang w:val="en"/>
+          <w:lang w:val="vi-VN"/>
         </w:rPr>
         <w:t xml:space="preserve"> coupling và cohesion</w:t>
       </w:r>
       <w:r>
         <w:rPr>
           <w:noProof/>
+          <w:lang w:val="vi-VN"/>
         </w:rPr>
         <w:tab/>
       </w:r>
@@ -1074,6 +1134,7 @@
       <w:r>
         <w:rPr>
           <w:noProof/>
+          <w:lang w:val="vi-VN"/>
         </w:rPr>
         <w:instrText xml:space="preserve"> PAGEREF _Toc73632367 \h </w:instrText>
       </w:r>
@@ -1091,6 +1152,7 @@
       <w:r>
         <w:rPr>
           <w:noProof/>
+          <w:lang w:val="vi-VN"/>
         </w:rPr>
         <w:t>4</w:t>
       </w:r>
@@ -3539,14 +3601,12 @@
               <w:rPr>
                 <w:i/>
                 <w:iCs/>
-                <w:lang w:val="en"/>
               </w:rPr>
             </w:pPr>
             <w:r>
               <w:rPr>
                 <w:i/>
                 <w:iCs/>
-                <w:lang w:val="en"/>
               </w:rPr>
               <w:t>Các mức độ về Cohesion</w:t>
             </w:r>
@@ -4196,8 +4256,6 @@
               </w:rPr>
               <w:t>Lý do</w:t>
             </w:r>
-            <w:bookmarkStart w:id="18" w:name="_GoBack"/>
-            <w:bookmarkEnd w:id="18"/>
           </w:p>
         </w:tc>
       </w:tr>
@@ -4279,17 +4337,79 @@
       <w:pPr>
         <w:pStyle w:val="Heading3"/>
       </w:pPr>
-      <w:bookmarkStart w:id="19" w:name="_Toc73632373"/>
+      <w:bookmarkStart w:id="18" w:name="_Toc73632373"/>
       <w:r>
         <w:rPr>
           <w:lang w:val="en"/>
         </w:rPr>
         <w:t>...</w:t>
       </w:r>
+      <w:bookmarkEnd w:id="18"/>
+    </w:p>
+    <w:p>
+      <w:pPr>
+        <w:rPr>
+          <w:i/>
+        </w:rPr>
+      </w:pPr>
+      <w:r>
+        <w:rPr>
+          <w:i/>
+        </w:rPr>
+        <w:t>&lt;</w:t>
+      </w:r>
+      <w:r>
+        <w:rPr>
+          <w:i/>
+          <w:lang w:val="en"/>
+        </w:rPr>
+        <w:t>Tương tự</w:t>
+      </w:r>
+      <w:r>
+        <w:rPr>
+          <w:i/>
+        </w:rPr>
+        <w:t>&gt;</w:t>
+      </w:r>
+    </w:p>
+    <w:p>
+      <w:pPr>
+        <w:rPr>
+          <w:i/>
+        </w:rPr>
+      </w:pPr>
+    </w:p>
+    <w:p>
+      <w:pPr>
+        <w:pStyle w:val="Heading2"/>
+        <w:rPr>
+          <w:lang w:val="en"/>
+        </w:rPr>
+      </w:pPr>
+      <w:bookmarkStart w:id="19" w:name="_Toc73632374"/>
+      <w:r>
+        <w:rPr>
+          <w:lang w:val="en"/>
+        </w:rPr>
+        <w:t>Các vấn đề về Clean Code</w:t>
+      </w:r>
       <w:bookmarkEnd w:id="19"/>
     </w:p>
     <w:p>
       <w:pPr>
+        <w:pStyle w:val="Heading3"/>
+      </w:pPr>
+      <w:bookmarkStart w:id="20" w:name="_Toc73632375"/>
+      <w:r>
+        <w:rPr>
+          <w:lang w:val="en"/>
+        </w:rPr>
+        <w:t>Clear Name</w:t>
+      </w:r>
+      <w:bookmarkEnd w:id="20"/>
+    </w:p>
+    <w:p>
+      <w:pPr>
         <w:rPr>
           <w:i/>
         </w:rPr>
@@ -4303,9 +4423,15 @@
       <w:r>
         <w:rPr>
           <w:i/>
-          <w:lang w:val="en"/>
-        </w:rPr>
-        <w:t>Tương tự</w:t>
+        </w:rPr>
+        <w:t>Nhận</w:t>
+      </w:r>
+      <w:r>
+        <w:rPr>
+          <w:i/>
+          <w:lang w:val="vi-VN"/>
+        </w:rPr>
+        <w:t xml:space="preserve"> xét tình trạng mã nguồn ban đầu có đáp ứng clear name hay không?</w:t>
       </w:r>
       <w:r>
         <w:rPr>
@@ -4323,136 +4449,772 @@
     </w:p>
     <w:p>
       <w:pPr>
-        <w:pStyle w:val="Heading2"/>
-        <w:rPr>
-          <w:lang w:val="en"/>
-        </w:rPr>
-      </w:pPr>
-      <w:bookmarkStart w:id="20" w:name="_Toc73632374"/>
-      <w:r>
-        <w:rPr>
-          <w:lang w:val="en"/>
-        </w:rPr>
-        <w:t>Các vấn đề về Clean Code</w:t>
-      </w:r>
-      <w:bookmarkEnd w:id="20"/>
-    </w:p>
-    <w:p>
-      <w:pPr>
         <w:pStyle w:val="Heading3"/>
       </w:pPr>
-      <w:bookmarkStart w:id="21" w:name="_Toc73632375"/>
-      <w:r>
-        <w:rPr>
-          <w:lang w:val="en"/>
-        </w:rPr>
-        <w:t>Clear Name</w:t>
+      <w:bookmarkStart w:id="21" w:name="_Toc73632376"/>
+      <w:r>
+        <w:rPr>
+          <w:lang w:val="en"/>
+        </w:rPr>
+        <w:t>Clean Function/Method</w:t>
       </w:r>
       <w:bookmarkEnd w:id="21"/>
     </w:p>
     <w:p>
       <w:pPr>
         <w:rPr>
-          <w:i/>
-        </w:rPr>
-      </w:pPr>
-      <w:r>
-        <w:rPr>
-          <w:i/>
-        </w:rPr>
-        <w:t>&lt;</w:t>
-      </w:r>
-      <w:r>
-        <w:rPr>
-          <w:i/>
-        </w:rPr>
-        <w:t>Nhận</w:t>
-      </w:r>
-      <w:r>
-        <w:rPr>
-          <w:i/>
-          <w:lang w:val="vi-VN"/>
-        </w:rPr>
-        <w:t xml:space="preserve"> xét tình trạng mã nguồn ban đầu có đáp ứng clear name hay không?</w:t>
-      </w:r>
-      <w:r>
-        <w:rPr>
-          <w:i/>
-        </w:rPr>
-        <w:t>&gt;</w:t>
-      </w:r>
-    </w:p>
-    <w:p>
-      <w:pPr>
-        <w:rPr>
-          <w:i/>
-        </w:rPr>
-      </w:pPr>
-    </w:p>
+          <w:b/>
+          <w:bCs/>
+        </w:rPr>
+      </w:pPr>
+      <w:r>
+        <w:rPr>
+          <w:b/>
+          <w:bCs/>
+        </w:rPr>
+        <w:t>case 1</w:t>
+      </w:r>
+    </w:p>
+    <w:p>
+      <w:r>
+        <w:t xml:space="preserve">Class views.screen.cart.MediaHandler, method </w:t>
+      </w:r>
+      <w:r>
+        <w:t>initializeSpinner()</w:t>
+      </w:r>
+      <w:r>
+        <w:t xml:space="preserve">, có 2 </w:t>
+      </w:r>
+      <w:r>
+        <w:t>nhiệm vụ, (i)</w:t>
+      </w:r>
+      <w:r>
+        <w:t xml:space="preserve"> tạo ra Spinner</w:t>
+      </w:r>
+      <w:r>
+        <w:t>, (ii)</w:t>
+      </w:r>
+      <w:r>
+        <w:t xml:space="preserve"> xử lý sự kiện khi click vào spinner</w:t>
+      </w:r>
+      <w:r>
+        <w:t>. Việc này</w:t>
+      </w:r>
+      <w:r>
+        <w:t xml:space="preserve"> làm giảm tính dễ đọc của code.</w:t>
+      </w:r>
+    </w:p>
+    <w:p>
+      <w:r>
+        <w:lastRenderedPageBreak/>
+        <w:drawing>
+          <wp:inline distT="0" distB="0" distL="0" distR="0" wp14:anchorId="6EC98E26" wp14:editId="72ECBAFE">
+            <wp:extent cx="5486400" cy="1131570"/>
+            <wp:effectExtent l="0" t="0" r="0" b="0"/>
+            <wp:docPr id="1" name="Picture 1"/>
+            <wp:cNvGraphicFramePr>
+              <a:graphicFrameLocks xmlns:a="http://schemas.openxmlformats.org/drawingml/2006/main" noChangeAspect="1"/>
+            </wp:cNvGraphicFramePr>
+            <a:graphic xmlns:a="http://schemas.openxmlformats.org/drawingml/2006/main">
+              <a:graphicData uri="http://schemas.openxmlformats.org/drawingml/2006/picture">
+                <pic:pic xmlns:pic="http://schemas.openxmlformats.org/drawingml/2006/picture">
+                  <pic:nvPicPr>
+                    <pic:cNvPr id="1" name=""/>
+                    <pic:cNvPicPr/>
+                  </pic:nvPicPr>
+                  <pic:blipFill>
+                    <a:blip r:embed="rId9"/>
+                    <a:stretch>
+                      <a:fillRect/>
+                    </a:stretch>
+                  </pic:blipFill>
+                  <pic:spPr>
+                    <a:xfrm>
+                      <a:off x="0" y="0"/>
+                      <a:ext cx="5486400" cy="1131570"/>
+                    </a:xfrm>
+                    <a:prstGeom prst="rect">
+                      <a:avLst/>
+                    </a:prstGeom>
+                  </pic:spPr>
+                </pic:pic>
+              </a:graphicData>
+            </a:graphic>
+          </wp:inline>
+        </w:drawing>
+      </w:r>
+    </w:p>
+    <w:p>
+      <w:pPr>
+        <w:rPr>
+          <w:lang w:val="vi-VN"/>
+        </w:rPr>
+      </w:pPr>
+      <w:r>
+        <w:rPr>
+          <w:lang w:val="vi-VN"/>
+        </w:rPr>
+        <w:t>Cách xử lý: Xử lý ở method-level, bằng cách tách phần xử lý khi click spinner thành một private method riêng.</w:t>
+      </w:r>
+    </w:p>
+    <w:p>
+      <w:r>
+        <w:drawing>
+          <wp:inline distT="0" distB="0" distL="0" distR="0" wp14:anchorId="4C2D7240" wp14:editId="11A37626">
+            <wp:extent cx="5486400" cy="1906905"/>
+            <wp:effectExtent l="0" t="0" r="0" b="0"/>
+            <wp:docPr id="3" name="Picture 3"/>
+            <wp:cNvGraphicFramePr>
+              <a:graphicFrameLocks xmlns:a="http://schemas.openxmlformats.org/drawingml/2006/main" noChangeAspect="1"/>
+            </wp:cNvGraphicFramePr>
+            <a:graphic xmlns:a="http://schemas.openxmlformats.org/drawingml/2006/main">
+              <a:graphicData uri="http://schemas.openxmlformats.org/drawingml/2006/picture">
+                <pic:pic xmlns:pic="http://schemas.openxmlformats.org/drawingml/2006/picture">
+                  <pic:nvPicPr>
+                    <pic:cNvPr id="1" name=""/>
+                    <pic:cNvPicPr/>
+                  </pic:nvPicPr>
+                  <pic:blipFill>
+                    <a:blip r:embed="rId10"/>
+                    <a:stretch>
+                      <a:fillRect/>
+                    </a:stretch>
+                  </pic:blipFill>
+                  <pic:spPr>
+                    <a:xfrm>
+                      <a:off x="0" y="0"/>
+                      <a:ext cx="5486400" cy="1906905"/>
+                    </a:xfrm>
+                    <a:prstGeom prst="rect">
+                      <a:avLst/>
+                    </a:prstGeom>
+                  </pic:spPr>
+                </pic:pic>
+              </a:graphicData>
+            </a:graphic>
+          </wp:inline>
+        </w:drawing>
+      </w:r>
+    </w:p>
+    <w:p>
+      <w:pPr>
+        <w:rPr>
+          <w:b/>
+          <w:bCs/>
+        </w:rPr>
+      </w:pPr>
+      <w:r>
+        <w:rPr>
+          <w:b/>
+          <w:bCs/>
+        </w:rPr>
+        <w:t xml:space="preserve">case </w:t>
+      </w:r>
+      <w:r>
+        <w:rPr>
+          <w:b/>
+          <w:bCs/>
+        </w:rPr>
+        <w:t>2</w:t>
+      </w:r>
+    </w:p>
+    <w:p>
+      <w:r>
+        <w:t xml:space="preserve">Class views.screen.cart.MediaHandler, method </w:t>
+      </w:r>
+      <w:r>
+        <w:t>setMediaInfo</w:t>
+      </w:r>
+      <w:r>
+        <w:t>()</w:t>
+      </w:r>
+      <w:r>
+        <w:t xml:space="preserve"> có 2 nhiệm vụ, </w:t>
+      </w:r>
+      <w:r>
+        <w:t>vừa thiết lập các thông số về đồ họa,</w:t>
+      </w:r>
+      <w:r>
+        <w:t xml:space="preserve"> </w:t>
+      </w:r>
+      <w:r>
+        <w:t>vừa</w:t>
+      </w:r>
+      <w:r>
+        <w:t xml:space="preserve"> xử lý sự kiện khi click vào</w:t>
+      </w:r>
+      <w:r>
+        <w:t xml:space="preserve"> nút Delete</w:t>
+      </w:r>
+      <w:r>
+        <w:t>. Việc này làm giảm tính dễ đọc của code.</w:t>
+      </w:r>
+    </w:p>
+    <w:p>
+      <w:pPr>
+        <w:rPr>
+          <w:b/>
+          <w:bCs/>
+        </w:rPr>
+      </w:pPr>
+      <w:r>
+        <w:rPr>
+          <w:b/>
+          <w:bCs/>
+        </w:rPr>
+        <w:drawing>
+          <wp:inline distT="0" distB="0" distL="0" distR="0" wp14:anchorId="10334CBA" wp14:editId="5F33B102">
+            <wp:extent cx="5486400" cy="1048385"/>
+            <wp:effectExtent l="0" t="0" r="0" b="0"/>
+            <wp:docPr id="5" name="Picture 5"/>
+            <wp:cNvGraphicFramePr>
+              <a:graphicFrameLocks xmlns:a="http://schemas.openxmlformats.org/drawingml/2006/main" noChangeAspect="1"/>
+            </wp:cNvGraphicFramePr>
+            <a:graphic xmlns:a="http://schemas.openxmlformats.org/drawingml/2006/main">
+              <a:graphicData uri="http://schemas.openxmlformats.org/drawingml/2006/picture">
+                <pic:pic xmlns:pic="http://schemas.openxmlformats.org/drawingml/2006/picture">
+                  <pic:nvPicPr>
+                    <pic:cNvPr id="1" name=""/>
+                    <pic:cNvPicPr/>
+                  </pic:nvPicPr>
+                  <pic:blipFill>
+                    <a:blip r:embed="rId11"/>
+                    <a:stretch>
+                      <a:fillRect/>
+                    </a:stretch>
+                  </pic:blipFill>
+                  <pic:spPr>
+                    <a:xfrm>
+                      <a:off x="0" y="0"/>
+                      <a:ext cx="5486400" cy="1048385"/>
+                    </a:xfrm>
+                    <a:prstGeom prst="rect">
+                      <a:avLst/>
+                    </a:prstGeom>
+                  </pic:spPr>
+                </pic:pic>
+              </a:graphicData>
+            </a:graphic>
+          </wp:inline>
+        </w:drawing>
+      </w:r>
+    </w:p>
+    <w:p>
+      <w:r>
+        <w:t>Cách xử lý: tách p</w:t>
+      </w:r>
+      <w:r>
+        <w:t>hần xử lý khi click nút Delete thành một phương thức riêng.</w:t>
+      </w:r>
+    </w:p>
+    <w:p>
+      <w:r>
+        <w:lastRenderedPageBreak/>
+        <w:drawing>
+          <wp:inline distT="0" distB="0" distL="0" distR="0" wp14:anchorId="7ACFC7F6" wp14:editId="3B76B73B">
+            <wp:extent cx="5486400" cy="2065020"/>
+            <wp:effectExtent l="0" t="0" r="0" b="0"/>
+            <wp:docPr id="6" name="Picture 6"/>
+            <wp:cNvGraphicFramePr>
+              <a:graphicFrameLocks xmlns:a="http://schemas.openxmlformats.org/drawingml/2006/main" noChangeAspect="1"/>
+            </wp:cNvGraphicFramePr>
+            <a:graphic xmlns:a="http://schemas.openxmlformats.org/drawingml/2006/main">
+              <a:graphicData uri="http://schemas.openxmlformats.org/drawingml/2006/picture">
+                <pic:pic xmlns:pic="http://schemas.openxmlformats.org/drawingml/2006/picture">
+                  <pic:nvPicPr>
+                    <pic:cNvPr id="1" name=""/>
+                    <pic:cNvPicPr/>
+                  </pic:nvPicPr>
+                  <pic:blipFill>
+                    <a:blip r:embed="rId12"/>
+                    <a:stretch>
+                      <a:fillRect/>
+                    </a:stretch>
+                  </pic:blipFill>
+                  <pic:spPr>
+                    <a:xfrm>
+                      <a:off x="0" y="0"/>
+                      <a:ext cx="5486400" cy="2065020"/>
+                    </a:xfrm>
+                    <a:prstGeom prst="rect">
+                      <a:avLst/>
+                    </a:prstGeom>
+                  </pic:spPr>
+                </pic:pic>
+              </a:graphicData>
+            </a:graphic>
+          </wp:inline>
+        </w:drawing>
+      </w:r>
+    </w:p>
+    <w:p>
+      <w:pPr>
+        <w:rPr>
+          <w:b/>
+          <w:bCs/>
+        </w:rPr>
+      </w:pPr>
+    </w:p>
+    <w:p>
+      <w:pPr>
+        <w:rPr>
+          <w:b/>
+          <w:bCs/>
+          <w:lang w:val="fr-FR"/>
+        </w:rPr>
+      </w:pPr>
+      <w:r>
+        <w:rPr>
+          <w:b/>
+          <w:bCs/>
+          <w:lang w:val="fr-FR"/>
+        </w:rPr>
+        <w:t>case 3</w:t>
+      </w:r>
+    </w:p>
+    <w:p>
+      <w:r>
+        <w:t xml:space="preserve">Class views.screen.cart.MediaHandler, method </w:t>
+      </w:r>
+      <w:r>
+        <w:t>setMediaInfo</w:t>
+      </w:r>
+      <w:r>
+        <w:t>()</w:t>
+      </w:r>
+      <w:r>
+        <w:t xml:space="preserve"> có chứa các đoạn mã thiết lập chiều dài và chiều rộng của ảnh với giá trị cố định. Điều này vi phạm nguyên lý OCP, vì các thông số này có khả năng cao sẽ thay đổi trong tương lai, nếu muốn thay đổi sẽ cần sửa lại code của class này. Đồng thời, các thông số này có thể thay đổi trong lúc thực thi chương trình, trong trường hợp ứng dụng muốn responsive cho nhiều loại kích cỡ màn hình.</w:t>
+      </w:r>
+    </w:p>
+    <w:p>
+      <w:r>
+        <w:drawing>
+          <wp:inline distT="0" distB="0" distL="0" distR="0" wp14:anchorId="69D5F326" wp14:editId="31ED0678">
+            <wp:extent cx="4962525" cy="1398008"/>
+            <wp:effectExtent l="0" t="0" r="0" b="0"/>
+            <wp:docPr id="4" name="Picture 4"/>
+            <wp:cNvGraphicFramePr>
+              <a:graphicFrameLocks xmlns:a="http://schemas.openxmlformats.org/drawingml/2006/main" noChangeAspect="1"/>
+            </wp:cNvGraphicFramePr>
+            <a:graphic xmlns:a="http://schemas.openxmlformats.org/drawingml/2006/main">
+              <a:graphicData uri="http://schemas.openxmlformats.org/drawingml/2006/picture">
+                <pic:pic xmlns:pic="http://schemas.openxmlformats.org/drawingml/2006/picture">
+                  <pic:nvPicPr>
+                    <pic:cNvPr id="1" name=""/>
+                    <pic:cNvPicPr/>
+                  </pic:nvPicPr>
+                  <pic:blipFill>
+                    <a:blip r:embed="rId13"/>
+                    <a:stretch>
+                      <a:fillRect/>
+                    </a:stretch>
+                  </pic:blipFill>
+                  <pic:spPr>
+                    <a:xfrm>
+                      <a:off x="0" y="0"/>
+                      <a:ext cx="4978411" cy="1402483"/>
+                    </a:xfrm>
+                    <a:prstGeom prst="rect">
+                      <a:avLst/>
+                    </a:prstGeom>
+                  </pic:spPr>
+                </pic:pic>
+              </a:graphicData>
+            </a:graphic>
+          </wp:inline>
+        </w:drawing>
+      </w:r>
+    </w:p>
+    <w:p>
+      <w:r>
+        <w:t>Case 4</w:t>
+      </w:r>
+    </w:p>
+    <w:p>
+      <w:r>
+        <w:t>Hai</w:t>
+      </w:r>
+      <w:r>
+        <w:t xml:space="preserve"> lớp views.screen.cart.MediaHandler, views.screen.cart.CartScreenHandler</w:t>
+      </w:r>
+      <w:r>
+        <w:t xml:space="preserve"> </w:t>
+      </w:r>
+      <w:r>
+        <w:t>có sự phụ thuộc lẫn nhau. MediaHandler chứa reference đến CartScreenHandler và CartScreenHandler phụ trách tạo ra MediaHandler.</w:t>
+      </w:r>
+    </w:p>
+    <w:p>
+      <w:r>
+        <w:t>Cách xử lý: sử dụng Observer pattern, với MediaHandler implement Observable và CartScreenHandler implement Observer.</w:t>
+      </w:r>
+    </w:p>
+    <w:p>
+      <w:r>
+        <w:rPr>
+          <w:noProof/>
+        </w:rPr>
+        <w:lastRenderedPageBreak/>
+        <w:drawing>
+          <wp:inline distT="0" distB="0" distL="0" distR="0" wp14:anchorId="5DDBA714" wp14:editId="24D83F0B">
+            <wp:extent cx="5486400" cy="2609850"/>
+            <wp:effectExtent l="0" t="0" r="0" b="0"/>
+            <wp:docPr id="7" name="Picture 7"/>
+            <wp:cNvGraphicFramePr>
+              <a:graphicFrameLocks xmlns:a="http://schemas.openxmlformats.org/drawingml/2006/main" noChangeAspect="1"/>
+            </wp:cNvGraphicFramePr>
+            <a:graphic xmlns:a="http://schemas.openxmlformats.org/drawingml/2006/main">
+              <a:graphicData uri="http://schemas.openxmlformats.org/drawingml/2006/picture">
+                <pic:pic xmlns:pic="http://schemas.openxmlformats.org/drawingml/2006/picture">
+                  <pic:nvPicPr>
+                    <pic:cNvPr id="0" name="Picture 1"/>
+                    <pic:cNvPicPr>
+                      <a:picLocks noChangeAspect="1" noChangeArrowheads="1"/>
+                    </pic:cNvPicPr>
+                  </pic:nvPicPr>
+                  <pic:blipFill>
+                    <a:blip r:embed="rId14">
+                      <a:extLst>
+                        <a:ext uri="{28A0092B-C50C-407E-A947-70E740481C1C}">
+                          <a14:useLocalDpi xmlns:a14="http://schemas.microsoft.com/office/drawing/2010/main" val="0"/>
+                        </a:ext>
+                      </a:extLst>
+                    </a:blip>
+                    <a:srcRect/>
+                    <a:stretch>
+                      <a:fillRect/>
+                    </a:stretch>
+                  </pic:blipFill>
+                  <pic:spPr bwMode="auto">
+                    <a:xfrm>
+                      <a:off x="0" y="0"/>
+                      <a:ext cx="5486400" cy="2609850"/>
+                    </a:xfrm>
+                    <a:prstGeom prst="rect">
+                      <a:avLst/>
+                    </a:prstGeom>
+                    <a:noFill/>
+                    <a:ln>
+                      <a:noFill/>
+                    </a:ln>
+                  </pic:spPr>
+                </pic:pic>
+              </a:graphicData>
+            </a:graphic>
+          </wp:inline>
+        </w:drawing>
+      </w:r>
+    </w:p>
+    <w:p>
+      <w:r>
+        <w:t>MediaHandler</w:t>
+      </w:r>
+      <w:r>
+        <w:t xml:space="preserve"> có hai sự kiện cần thông báo cho Observer: (i) khi người dùng xóa một mặt hàng và (ii) khi người dùng thay đổi số lượng một mặt hàng.</w:t>
+      </w:r>
+    </w:p>
+    <w:p>
+      <w:r>
+        <w:drawing>
+          <wp:inline distT="0" distB="0" distL="0" distR="0" wp14:anchorId="6B715564" wp14:editId="1E4951AF">
+            <wp:extent cx="5486400" cy="2686685"/>
+            <wp:effectExtent l="0" t="0" r="0" b="0"/>
+            <wp:docPr id="8" name="Picture 8"/>
+            <wp:cNvGraphicFramePr>
+              <a:graphicFrameLocks xmlns:a="http://schemas.openxmlformats.org/drawingml/2006/main" noChangeAspect="1"/>
+            </wp:cNvGraphicFramePr>
+            <a:graphic xmlns:a="http://schemas.openxmlformats.org/drawingml/2006/main">
+              <a:graphicData uri="http://schemas.openxmlformats.org/drawingml/2006/picture">
+                <pic:pic xmlns:pic="http://schemas.openxmlformats.org/drawingml/2006/picture">
+                  <pic:nvPicPr>
+                    <pic:cNvPr id="1" name=""/>
+                    <pic:cNvPicPr/>
+                  </pic:nvPicPr>
+                  <pic:blipFill>
+                    <a:blip r:embed="rId15"/>
+                    <a:stretch>
+                      <a:fillRect/>
+                    </a:stretch>
+                  </pic:blipFill>
+                  <pic:spPr>
+                    <a:xfrm>
+                      <a:off x="0" y="0"/>
+                      <a:ext cx="5486400" cy="2686685"/>
+                    </a:xfrm>
+                    <a:prstGeom prst="rect">
+                      <a:avLst/>
+                    </a:prstGeom>
+                  </pic:spPr>
+                </pic:pic>
+              </a:graphicData>
+            </a:graphic>
+          </wp:inline>
+        </w:drawing>
+      </w:r>
+    </w:p>
+    <w:p>
+      <w:r>
+        <w:drawing>
+          <wp:inline distT="0" distB="0" distL="0" distR="0" wp14:anchorId="0BAACA76" wp14:editId="421101C7">
+            <wp:extent cx="3381832" cy="1666875"/>
+            <wp:effectExtent l="0" t="0" r="9525" b="0"/>
+            <wp:docPr id="10" name="Picture 10"/>
+            <wp:cNvGraphicFramePr>
+              <a:graphicFrameLocks xmlns:a="http://schemas.openxmlformats.org/drawingml/2006/main" noChangeAspect="1"/>
+            </wp:cNvGraphicFramePr>
+            <a:graphic xmlns:a="http://schemas.openxmlformats.org/drawingml/2006/main">
+              <a:graphicData uri="http://schemas.openxmlformats.org/drawingml/2006/picture">
+                <pic:pic xmlns:pic="http://schemas.openxmlformats.org/drawingml/2006/picture">
+                  <pic:nvPicPr>
+                    <pic:cNvPr id="1" name=""/>
+                    <pic:cNvPicPr/>
+                  </pic:nvPicPr>
+                  <pic:blipFill>
+                    <a:blip r:embed="rId16"/>
+                    <a:stretch>
+                      <a:fillRect/>
+                    </a:stretch>
+                  </pic:blipFill>
+                  <pic:spPr>
+                    <a:xfrm>
+                      <a:off x="0" y="0"/>
+                      <a:ext cx="3390032" cy="1670917"/>
+                    </a:xfrm>
+                    <a:prstGeom prst="rect">
+                      <a:avLst/>
+                    </a:prstGeom>
+                  </pic:spPr>
+                </pic:pic>
+              </a:graphicData>
+            </a:graphic>
+          </wp:inline>
+        </w:drawing>
+      </w:r>
+    </w:p>
+    <w:p>
+      <w:r>
+        <w:rPr>
+          <w:noProof/>
+        </w:rPr>
+        <w:lastRenderedPageBreak/>
+        <w:drawing>
+          <wp:inline distT="0" distB="0" distL="0" distR="0" wp14:anchorId="4D3BAA92" wp14:editId="62666943">
+            <wp:extent cx="5486400" cy="4346575"/>
+            <wp:effectExtent l="0" t="0" r="0" b="0"/>
+            <wp:docPr id="9" name="Picture 9"/>
+            <wp:cNvGraphicFramePr>
+              <a:graphicFrameLocks xmlns:a="http://schemas.openxmlformats.org/drawingml/2006/main" noChangeAspect="1"/>
+            </wp:cNvGraphicFramePr>
+            <a:graphic xmlns:a="http://schemas.openxmlformats.org/drawingml/2006/main">
+              <a:graphicData uri="http://schemas.openxmlformats.org/drawingml/2006/picture">
+                <pic:pic xmlns:pic="http://schemas.openxmlformats.org/drawingml/2006/picture">
+                  <pic:nvPicPr>
+                    <pic:cNvPr id="0" name="Picture 3"/>
+                    <pic:cNvPicPr>
+                      <a:picLocks noChangeAspect="1" noChangeArrowheads="1"/>
+                    </pic:cNvPicPr>
+                  </pic:nvPicPr>
+                  <pic:blipFill>
+                    <a:blip r:embed="rId17">
+                      <a:extLst>
+                        <a:ext uri="{28A0092B-C50C-407E-A947-70E740481C1C}">
+                          <a14:useLocalDpi xmlns:a14="http://schemas.microsoft.com/office/drawing/2010/main" val="0"/>
+                        </a:ext>
+                      </a:extLst>
+                    </a:blip>
+                    <a:srcRect/>
+                    <a:stretch>
+                      <a:fillRect/>
+                    </a:stretch>
+                  </pic:blipFill>
+                  <pic:spPr bwMode="auto">
+                    <a:xfrm>
+                      <a:off x="0" y="0"/>
+                      <a:ext cx="5486400" cy="4346575"/>
+                    </a:xfrm>
+                    <a:prstGeom prst="rect">
+                      <a:avLst/>
+                    </a:prstGeom>
+                    <a:noFill/>
+                    <a:ln>
+                      <a:noFill/>
+                    </a:ln>
+                  </pic:spPr>
+                </pic:pic>
+              </a:graphicData>
+            </a:graphic>
+          </wp:inline>
+        </w:drawing>
+      </w:r>
+    </w:p>
+    <w:p>
+      <w:r>
+        <w:t>Case 5</w:t>
+      </w:r>
+    </w:p>
+    <w:p>
+      <w:r>
+        <w:t xml:space="preserve">Yêu cầu thay đổi công thức tính vận chuyển. </w:t>
+      </w:r>
+      <w:r>
+        <w:t>Với việc sử dụng th</w:t>
+      </w:r>
+      <w:r>
+        <w:t>ư viện tính khoảng cách mới, nếu không muốn sửa lại các lớp hiện có, ta cần sử dụng adapter.</w:t>
+      </w:r>
+    </w:p>
+    <w:p>
+      <w:r>
+        <w:rPr>
+          <w:noProof/>
+        </w:rPr>
+        <w:drawing>
+          <wp:inline distT="0" distB="0" distL="0" distR="0" wp14:anchorId="362304B3" wp14:editId="28CB68E9">
+            <wp:extent cx="5486400" cy="2216785"/>
+            <wp:effectExtent l="0" t="0" r="0" b="0"/>
+            <wp:docPr id="11" name="Picture 11"/>
+            <wp:cNvGraphicFramePr>
+              <a:graphicFrameLocks xmlns:a="http://schemas.openxmlformats.org/drawingml/2006/main" noChangeAspect="1"/>
+            </wp:cNvGraphicFramePr>
+            <a:graphic xmlns:a="http://schemas.openxmlformats.org/drawingml/2006/main">
+              <a:graphicData uri="http://schemas.openxmlformats.org/drawingml/2006/picture">
+                <pic:pic xmlns:pic="http://schemas.openxmlformats.org/drawingml/2006/picture">
+                  <pic:nvPicPr>
+                    <pic:cNvPr id="0" name="Picture 5"/>
+                    <pic:cNvPicPr>
+                      <a:picLocks noChangeAspect="1" noChangeArrowheads="1"/>
+                    </pic:cNvPicPr>
+                  </pic:nvPicPr>
+                  <pic:blipFill>
+                    <a:blip r:embed="rId18">
+                      <a:extLst>
+                        <a:ext uri="{28A0092B-C50C-407E-A947-70E740481C1C}">
+                          <a14:useLocalDpi xmlns:a14="http://schemas.microsoft.com/office/drawing/2010/main" val="0"/>
+                        </a:ext>
+                      </a:extLst>
+                    </a:blip>
+                    <a:srcRect/>
+                    <a:stretch>
+                      <a:fillRect/>
+                    </a:stretch>
+                  </pic:blipFill>
+                  <pic:spPr bwMode="auto">
+                    <a:xfrm>
+                      <a:off x="0" y="0"/>
+                      <a:ext cx="5486400" cy="2216785"/>
+                    </a:xfrm>
+                    <a:prstGeom prst="rect">
+                      <a:avLst/>
+                    </a:prstGeom>
+                    <a:noFill/>
+                    <a:ln>
+                      <a:noFill/>
+                    </a:ln>
+                  </pic:spPr>
+                </pic:pic>
+              </a:graphicData>
+            </a:graphic>
+          </wp:inline>
+        </w:drawing>
+      </w:r>
+    </w:p>
+    <w:p>
+      <w:r>
+        <w:t xml:space="preserve">Ta tạo thêm lớp </w:t>
+      </w:r>
+      <w:r>
+        <w:t>Alt</w:t>
+      </w:r>
+      <w:r>
+        <w:t>DeliveryInfo kế thừa t</w:t>
+      </w:r>
+      <w:r>
+        <w:t>ừ DeliveryInfo, bổ sung thêm các thuộc tính cần thiết và override lại calculateShippingFee().</w:t>
+      </w:r>
+      <w:r>
+        <w:t xml:space="preserve"> Bên trong phương thức này sẽ gọi tới thư viện mới để thực hiện tính toán.</w:t>
+      </w:r>
+    </w:p>
+    <w:p>
+      <w:r>
+        <w:lastRenderedPageBreak/>
+        <w:t xml:space="preserve">Tại client, cụ thể là </w:t>
+      </w:r>
+      <w:r>
+        <w:t xml:space="preserve">PlaceOrderController, tại phương thức </w:t>
+      </w:r>
+      <w:r>
+        <w:t>processDeliveryInfo</w:t>
+      </w:r>
+      <w:r>
+        <w:t>(), ta sửa l</w:t>
+      </w:r>
+      <w:r>
+        <w:t>ại cách khởi tạo DeliveryInfo:</w:t>
+      </w:r>
+    </w:p>
+    <w:p>
+      <w:r>
+        <w:drawing>
+          <wp:inline distT="0" distB="0" distL="0" distR="0" wp14:anchorId="7453094A" wp14:editId="46F36C1D">
+            <wp:extent cx="4090954" cy="2820838"/>
+            <wp:effectExtent l="0" t="0" r="5080" b="0"/>
+            <wp:docPr id="12" name="Picture 12"/>
+            <wp:cNvGraphicFramePr>
+              <a:graphicFrameLocks xmlns:a="http://schemas.openxmlformats.org/drawingml/2006/main" noChangeAspect="1"/>
+            </wp:cNvGraphicFramePr>
+            <a:graphic xmlns:a="http://schemas.openxmlformats.org/drawingml/2006/main">
+              <a:graphicData uri="http://schemas.openxmlformats.org/drawingml/2006/picture">
+                <pic:pic xmlns:pic="http://schemas.openxmlformats.org/drawingml/2006/picture">
+                  <pic:nvPicPr>
+                    <pic:cNvPr id="1" name=""/>
+                    <pic:cNvPicPr/>
+                  </pic:nvPicPr>
+                  <pic:blipFill>
+                    <a:blip r:embed="rId19"/>
+                    <a:stretch>
+                      <a:fillRect/>
+                    </a:stretch>
+                  </pic:blipFill>
+                  <pic:spPr>
+                    <a:xfrm>
+                      <a:off x="0" y="0"/>
+                      <a:ext cx="4094382" cy="2823202"/>
+                    </a:xfrm>
+                    <a:prstGeom prst="rect">
+                      <a:avLst/>
+                    </a:prstGeom>
+                  </pic:spPr>
+                </pic:pic>
+              </a:graphicData>
+            </a:graphic>
+          </wp:inline>
+        </w:drawing>
+      </w:r>
+    </w:p>
+    <w:p>
+      <w:r>
+        <w:t>Phương thức này vẫn giữ nguyên giá trị trả về là DeliveryInfo, do đó các thành phần khác của hệ thống sẽ không bị ảnh hưởng.</w:t>
+      </w:r>
+    </w:p>
+    <w:p>
+      <w:r>
+        <w:t>case 6:</w:t>
+      </w:r>
+    </w:p>
+    <w:p/>
     <w:p>
       <w:pPr>
         <w:pStyle w:val="Heading3"/>
       </w:pPr>
-      <w:bookmarkStart w:id="22" w:name="_Toc73632376"/>
-      <w:r>
-        <w:rPr>
-          <w:lang w:val="en"/>
-        </w:rPr>
-        <w:t>Clean Function/Method</w:t>
+      <w:bookmarkStart w:id="22" w:name="_Toc73632377"/>
+      <w:r>
+        <w:rPr>
+          <w:lang w:val="en"/>
+        </w:rPr>
+        <w:t>Clean Class</w:t>
       </w:r>
       <w:bookmarkEnd w:id="22"/>
-    </w:p>
-    <w:p>
-      <w:pPr>
-        <w:rPr>
-          <w:i/>
-        </w:rPr>
-      </w:pPr>
-      <w:r>
-        <w:rPr>
-          <w:i/>
-        </w:rPr>
-        <w:t>&lt;</w:t>
-      </w:r>
-      <w:r>
-        <w:rPr>
-          <w:i/>
-        </w:rPr>
-        <w:t xml:space="preserve"> </w:t>
-      </w:r>
-      <w:r>
-        <w:rPr>
-          <w:i/>
-        </w:rPr>
-        <w:t>Nhận</w:t>
-      </w:r>
-      <w:r>
-        <w:rPr>
-          <w:i/>
-          <w:lang w:val="vi-VN"/>
-        </w:rPr>
-        <w:t xml:space="preserve"> xét tình trạng mã nguồn ban đầu có đáp ứng clean function/method hay không?</w:t>
-      </w:r>
-      <w:r>
-        <w:rPr>
-          <w:i/>
-        </w:rPr>
-        <w:t>&gt;</w:t>
-      </w:r>
-    </w:p>
-    <w:p/>
-    <w:p>
-      <w:pPr>
-        <w:pStyle w:val="Heading3"/>
-      </w:pPr>
-      <w:bookmarkStart w:id="23" w:name="_Toc73632377"/>
-      <w:r>
-        <w:rPr>
-          <w:lang w:val="en"/>
-        </w:rPr>
-        <w:t>Clean Class</w:t>
-      </w:r>
-      <w:bookmarkEnd w:id="23"/>
     </w:p>
     <w:p>
       <w:pPr>
@@ -4489,14 +5251,14 @@
           <w:lang w:val="en"/>
         </w:rPr>
       </w:pPr>
-      <w:bookmarkStart w:id="24" w:name="_Toc73632378"/>
+      <w:bookmarkStart w:id="23" w:name="_Toc73632378"/>
       <w:r>
         <w:rPr>
           <w:lang w:val="en"/>
         </w:rPr>
         <w:t>Các vấn đề khác</w:t>
       </w:r>
-      <w:bookmarkEnd w:id="24"/>
+      <w:bookmarkEnd w:id="23"/>
     </w:p>
     <w:p>
       <w:pPr>
@@ -4522,7 +5284,7 @@
       <w:pPr>
         <w:pStyle w:val="Heading1"/>
       </w:pPr>
-      <w:bookmarkStart w:id="25" w:name="_Toc73632379"/>
+      <w:bookmarkStart w:id="24" w:name="_Toc73632379"/>
       <w:r>
         <w:lastRenderedPageBreak/>
         <w:t>Đề</w:t>
@@ -4539,145 +5301,176 @@
         </w:rPr>
         <w:t>tiến</w:t>
       </w:r>
+      <w:bookmarkEnd w:id="24"/>
+    </w:p>
+    <w:p>
+      <w:pPr>
+        <w:rPr>
+          <w:lang w:val="vi-VN"/>
+        </w:rPr>
+      </w:pPr>
+      <w:r>
+        <w:t>&lt;</w:t>
+      </w:r>
+      <w:r>
+        <w:rPr>
+          <w:i/>
+          <w:iCs/>
+          <w:lang w:val="en"/>
+        </w:rPr>
+        <w:t xml:space="preserve">Mục này </w:t>
+      </w:r>
+      <w:r>
+        <w:rPr>
+          <w:i/>
+          <w:iCs/>
+          <w:lang w:val="en"/>
+        </w:rPr>
+        <w:t>đưa</w:t>
+      </w:r>
+      <w:r>
+        <w:rPr>
+          <w:i/>
+          <w:iCs/>
+          <w:lang w:val="vi-VN"/>
+        </w:rPr>
+        <w:t xml:space="preserve"> ra những đề xuất </w:t>
+      </w:r>
+      <w:r>
+        <w:rPr>
+          <w:i/>
+          <w:iCs/>
+          <w:lang w:val="vi-VN"/>
+        </w:rPr>
+        <w:t>cần cải tiến để khắc phục những vấn đề trên nếu có những yêu cầu phát sinh. Lưu ý, chỉ là cải tiến cho thiết kế và mã nguồn ban đầu để trong tương lai nếu có những yêu cầu phát sinh đưa ra thì không vi phạm hoặc ít vi phạm nhất các nguyên lý thiết kế SOLID đã nêu ở trên, đồng thời đảm bảo thiết kế đạt Low Coupling và High Cohesion</w:t>
+      </w:r>
+      <w:r>
+        <w:rPr>
+          <w:lang w:val="vi-VN"/>
+        </w:rPr>
+        <w:t>&gt;</w:t>
+      </w:r>
+    </w:p>
+    <w:p>
+      <w:pPr>
+        <w:rPr>
+          <w:i/>
+          <w:iCs/>
+          <w:lang w:val="vi-VN"/>
+        </w:rPr>
+      </w:pPr>
+      <w:r>
+        <w:rPr>
+          <w:i/>
+          <w:iCs/>
+          <w:lang w:val="vi-VN"/>
+        </w:rPr>
+        <w:t>&lt;</w:t>
+      </w:r>
+      <w:r>
+        <w:rPr>
+          <w:i/>
+          <w:iCs/>
+          <w:lang w:val="vi-VN"/>
+        </w:rPr>
+        <w:t xml:space="preserve">Phần này có thể </w:t>
+      </w:r>
+      <w:r>
+        <w:rPr>
+          <w:i/>
+          <w:iCs/>
+          <w:lang w:val="vi-VN"/>
+        </w:rPr>
+        <w:t>gom một số vấn đề liên quan đã nêu ở phần 2 để đưa ra giải pháp giải quyết các vấn đề này. Mỗi mục con trong phần này là 1 vấn đề đã gom lại</w:t>
+      </w:r>
+      <w:r>
+        <w:rPr>
+          <w:i/>
+          <w:iCs/>
+          <w:lang w:val="vi-VN"/>
+        </w:rPr>
+        <w:t xml:space="preserve"> và đưa ra giải </w:t>
+      </w:r>
+      <w:r>
+        <w:rPr>
+          <w:i/>
+          <w:iCs/>
+          <w:lang w:val="vi-VN"/>
+        </w:rPr>
+        <w:t>pháp tương ứng</w:t>
+      </w:r>
+      <w:r>
+        <w:rPr>
+          <w:i/>
+          <w:iCs/>
+          <w:lang w:val="vi-VN"/>
+        </w:rPr>
+        <w:t>&gt;</w:t>
+      </w:r>
+    </w:p>
+    <w:p>
+      <w:pPr>
+        <w:rPr>
+          <w:i/>
+          <w:iCs/>
+          <w:lang w:val="vi-VN"/>
+        </w:rPr>
+      </w:pPr>
+      <w:r>
+        <w:rPr>
+          <w:i/>
+          <w:iCs/>
+          <w:lang w:val="vi-VN"/>
+        </w:rPr>
+        <w:t xml:space="preserve">&lt;Lưu ý, nhóm khi đưa ra đề xuất cần thể hiện các ý tưởng thiết kế dưới dạng biểu đồ lớp, biểu đồ </w:t>
+      </w:r>
+      <w:r>
+        <w:rPr>
+          <w:i/>
+          <w:iCs/>
+          <w:lang w:val="vi-VN"/>
+        </w:rPr>
+        <w:t>tương tác</w:t>
+      </w:r>
+      <w:r>
+        <w:rPr>
+          <w:i/>
+          <w:iCs/>
+          <w:lang w:val="vi-VN"/>
+        </w:rPr>
+        <w:t xml:space="preserve"> và minh hoạ mã nguồn/ý tưởng về mã nguồn trong báo cáo; đồng thời, nhóm cần tái cấu trúc mã nguồn trên github tương ứng với giải pháp thiết kế đã đề xuất&gt;</w:t>
+      </w:r>
+      <w:r>
+        <w:rPr>
+          <w:i/>
+          <w:iCs/>
+          <w:lang w:val="vi-VN"/>
+        </w:rPr>
+        <w:t>.</w:t>
+      </w:r>
+    </w:p>
+    <w:p>
+      <w:pPr>
+        <w:pStyle w:val="Heading2"/>
+        <w:rPr>
+          <w:lang w:val="vi-VN"/>
+        </w:rPr>
+      </w:pPr>
+      <w:bookmarkStart w:id="25" w:name="_Toc73632380"/>
+      <w:r>
+        <w:rPr>
+          <w:lang w:val="vi-VN"/>
+        </w:rPr>
+        <w:t>Vấn đề xxx và giải pháp</w:t>
+      </w:r>
       <w:bookmarkEnd w:id="25"/>
     </w:p>
     <w:p>
-      <w:r>
-        <w:t>&lt;</w:t>
-      </w:r>
-      <w:r>
-        <w:rPr>
-          <w:i/>
-          <w:iCs/>
-          <w:lang w:val="en"/>
-        </w:rPr>
-        <w:t xml:space="preserve">Mục này </w:t>
-      </w:r>
-      <w:r>
-        <w:rPr>
-          <w:i/>
-          <w:iCs/>
-          <w:lang w:val="en"/>
-        </w:rPr>
-        <w:t>đưa</w:t>
-      </w:r>
-      <w:r>
-        <w:rPr>
-          <w:i/>
-          <w:iCs/>
-          <w:lang w:val="vi-VN"/>
-        </w:rPr>
-        <w:t xml:space="preserve"> ra những đề xuất </w:t>
-      </w:r>
-      <w:r>
-        <w:rPr>
-          <w:i/>
-          <w:iCs/>
-          <w:lang w:val="vi-VN"/>
-        </w:rPr>
-        <w:t>cần cải tiến để khắc phục những vấn đề trên nếu có những yêu cầu phát sinh. Lưu ý, chỉ là cải tiến cho thiết kế và mã nguồn ban đầu để trong tương lai nếu có những yêu cầu phát sinh đưa ra thì không vi phạm hoặc ít vi phạm nhất các nguyên lý thiết kế SOLID đã nêu ở trên, đồng thời đảm bảo thiết kế đạt Low Coupling và High Cohesion</w:t>
-      </w:r>
-      <w:r>
-        <w:t>&gt;</w:t>
-      </w:r>
-    </w:p>
-    <w:p>
-      <w:pPr>
-        <w:rPr>
-          <w:i/>
-          <w:iCs/>
-          <w:lang w:val="vi-VN"/>
-        </w:rPr>
-      </w:pPr>
-      <w:r>
-        <w:rPr>
-          <w:i/>
-          <w:iCs/>
-          <w:lang w:val="vi-VN"/>
-        </w:rPr>
-        <w:t>&lt;</w:t>
-      </w:r>
-      <w:r>
-        <w:rPr>
-          <w:i/>
-          <w:iCs/>
-          <w:lang w:val="vi-VN"/>
-        </w:rPr>
-        <w:t xml:space="preserve">Phần này có thể </w:t>
-      </w:r>
-      <w:r>
-        <w:rPr>
-          <w:i/>
-          <w:iCs/>
-          <w:lang w:val="vi-VN"/>
-        </w:rPr>
-        <w:t>gom một số vấn đề liên quan đã nêu ở phần 2 để đưa ra giải pháp giải quyết các vấn đề này. Mỗi mục con trong phần này là 1 vấn đề đã gom lại</w:t>
-      </w:r>
-      <w:r>
-        <w:rPr>
-          <w:i/>
-          <w:iCs/>
-          <w:lang w:val="vi-VN"/>
-        </w:rPr>
-        <w:t xml:space="preserve"> và đưa ra giải </w:t>
-      </w:r>
-      <w:r>
-        <w:rPr>
-          <w:i/>
-          <w:iCs/>
-          <w:lang w:val="vi-VN"/>
-        </w:rPr>
-        <w:t>pháp tương ứng</w:t>
-      </w:r>
-      <w:r>
-        <w:rPr>
-          <w:i/>
-          <w:iCs/>
-          <w:lang w:val="vi-VN"/>
-        </w:rPr>
-        <w:t>&gt;</w:t>
-      </w:r>
-    </w:p>
-    <w:p>
-      <w:pPr>
-        <w:rPr>
-          <w:i/>
-          <w:iCs/>
-          <w:lang w:val="vi-VN"/>
-        </w:rPr>
-      </w:pPr>
-      <w:r>
-        <w:rPr>
-          <w:i/>
-          <w:iCs/>
-          <w:lang w:val="vi-VN"/>
-        </w:rPr>
-        <w:t xml:space="preserve">&lt;Lưu ý, nhóm khi đưa ra đề xuất cần thể hiện các ý tưởng thiết kế dưới dạng biểu đồ lớp, biểu đồ </w:t>
-      </w:r>
-      <w:r>
-        <w:rPr>
-          <w:i/>
-          <w:iCs/>
-          <w:lang w:val="vi-VN"/>
-        </w:rPr>
-        <w:t>tương tác</w:t>
-      </w:r>
-      <w:r>
-        <w:rPr>
-          <w:i/>
-          <w:iCs/>
-          <w:lang w:val="vi-VN"/>
-        </w:rPr>
-        <w:t xml:space="preserve"> và minh hoạ mã nguồn/ý tưởng về mã nguồn trong báo cáo; đồng thời, nhóm cần tái cấu trúc mã nguồn trên github tương ứng với giải pháp thiết kế đã đề xuất&gt;</w:t>
-      </w:r>
-      <w:r>
-        <w:rPr>
-          <w:i/>
-          <w:iCs/>
-          <w:lang w:val="vi-VN"/>
-        </w:rPr>
-        <w:t>.</w:t>
-      </w:r>
+      <w:pPr>
+        <w:rPr>
+          <w:lang w:val="vi-VN"/>
+        </w:rPr>
+      </w:pPr>
     </w:p>
     <w:p>
       <w:pPr>
@@ -4686,43 +5479,20 @@
           <w:lang w:val="vi-VN"/>
         </w:rPr>
       </w:pPr>
-      <w:bookmarkStart w:id="26" w:name="_Toc73632380"/>
-      <w:r>
-        <w:rPr>
-          <w:lang w:val="vi-VN"/>
-        </w:rPr>
-        <w:t>Vấn đề xxx và giải pháp</w:t>
+      <w:bookmarkStart w:id="26" w:name="_Toc73632381"/>
+      <w:r>
+        <w:rPr>
+          <w:lang w:val="vi-VN"/>
+        </w:rPr>
+        <w:t>Vấn đề yyy và giải pháp</w:t>
       </w:r>
       <w:bookmarkEnd w:id="26"/>
     </w:p>
     <w:p>
       <w:pPr>
-        <w:rPr>
-          <w:lang w:val="vi-VN"/>
-        </w:rPr>
-      </w:pPr>
-    </w:p>
-    <w:p>
-      <w:pPr>
-        <w:pStyle w:val="Heading2"/>
-        <w:rPr>
-          <w:lang w:val="vi-VN"/>
-        </w:rPr>
-      </w:pPr>
-      <w:bookmarkStart w:id="27" w:name="_Toc73632381"/>
-      <w:r>
-        <w:rPr>
-          <w:lang w:val="vi-VN"/>
-        </w:rPr>
-        <w:t>Vấn đề yyy và giải pháp</w:t>
-      </w:r>
-      <w:bookmarkEnd w:id="27"/>
-    </w:p>
-    <w:p>
-      <w:pPr>
         <w:pStyle w:val="Heading1"/>
       </w:pPr>
-      <w:bookmarkStart w:id="28" w:name="_Toc73632382"/>
+      <w:bookmarkStart w:id="27" w:name="_Toc73632382"/>
       <w:r>
         <w:rPr>
           <w:lang w:val="en"/>
@@ -4730,7 +5500,7 @@
         <w:lastRenderedPageBreak/>
         <w:t>Tổng kết</w:t>
       </w:r>
-      <w:bookmarkEnd w:id="28"/>
+      <w:bookmarkEnd w:id="27"/>
     </w:p>
     <w:p>
       <w:pPr>
@@ -4779,88 +5549,91 @@
           <w:lang w:val="vi-VN"/>
         </w:rPr>
       </w:pPr>
-      <w:bookmarkStart w:id="29" w:name="_Toc73632383"/>
+      <w:bookmarkStart w:id="28" w:name="_Toc73632383"/>
       <w:r>
         <w:rPr>
           <w:lang w:val="en"/>
         </w:rPr>
         <w:t>Kết quả tổng quan</w:t>
       </w:r>
+      <w:bookmarkEnd w:id="28"/>
+    </w:p>
+    <w:p>
+      <w:pPr>
+        <w:rPr>
+          <w:lang w:val="vi-VN"/>
+        </w:rPr>
+      </w:pPr>
+      <w:r>
+        <w:rPr>
+          <w:i/>
+          <w:iCs/>
+          <w:lang w:val="vi-VN"/>
+        </w:rPr>
+        <w:t>&lt;So sánh với dự kiến ban đầu, kết quả đã thực hiện được hoàn thiện được bao nhiêu kỳ vọng</w:t>
+      </w:r>
+      <w:r>
+        <w:rPr>
+          <w:lang w:val="vi-VN"/>
+        </w:rPr>
+        <w:t>&gt;</w:t>
+      </w:r>
+    </w:p>
+    <w:p>
+      <w:pPr>
+        <w:pStyle w:val="Heading2"/>
+        <w:rPr>
+          <w:lang w:val="vi-VN"/>
+        </w:rPr>
+      </w:pPr>
+      <w:bookmarkStart w:id="29" w:name="_Toc73632384"/>
+      <w:r>
+        <w:rPr>
+          <w:lang w:val="en"/>
+        </w:rPr>
+        <w:t>Các vấn đề tồn đọng</w:t>
+      </w:r>
       <w:bookmarkEnd w:id="29"/>
-    </w:p>
-    <w:p>
+      <w:r>
+        <w:rPr>
+          <w:lang w:val="en"/>
+        </w:rPr>
+        <w:t xml:space="preserve"> </w:t>
+      </w:r>
+    </w:p>
+    <w:p>
+      <w:pPr>
+        <w:rPr>
+          <w:lang w:val="vi-VN"/>
+        </w:rPr>
+      </w:pPr>
       <w:r>
         <w:rPr>
           <w:i/>
           <w:iCs/>
-        </w:rPr>
-        <w:t>&lt;</w:t>
-      </w:r>
-      <w:r>
+          <w:lang w:val="vi-VN"/>
+        </w:rPr>
+        <w:t>&lt;Nêu ra các vấn đề còn sót lại trong mã nguồn. Đánh giá khả năng xử lý</w:t>
+      </w:r>
+      <w:r>
+        <w:rPr>
+          <w:lang w:val="vi-VN"/>
+        </w:rPr>
+        <w:t>&gt;</w:t>
+      </w:r>
+    </w:p>
+    <w:p>
+      <w:pPr>
         <w:rPr>
           <w:i/>
           <w:iCs/>
-          <w:lang w:val="en"/>
-        </w:rPr>
-        <w:t>So sánh với dự kiến ban đầu, kết quả đã thực hiện được hoàn thiện được bao nhiêu kỳ vọng</w:t>
-      </w:r>
-      <w:r>
-        <w:t>&gt;</w:t>
-      </w:r>
-    </w:p>
-    <w:p>
-      <w:pPr>
-        <w:pStyle w:val="Heading2"/>
-        <w:rPr>
-          <w:lang w:val="vi-VN"/>
-        </w:rPr>
-      </w:pPr>
-      <w:bookmarkStart w:id="30" w:name="_Toc73632384"/>
-      <w:r>
-        <w:rPr>
-          <w:lang w:val="en"/>
-        </w:rPr>
-        <w:t>Các vấn đề tồn đọng</w:t>
-      </w:r>
-      <w:bookmarkEnd w:id="30"/>
-      <w:r>
-        <w:rPr>
-          <w:lang w:val="en"/>
-        </w:rPr>
-        <w:t xml:space="preserve"> </w:t>
-      </w:r>
-    </w:p>
-    <w:p>
-      <w:r>
-        <w:rPr>
-          <w:i/>
-          <w:iCs/>
-        </w:rPr>
-        <w:t>&lt;</w:t>
-      </w:r>
-      <w:r>
-        <w:rPr>
-          <w:i/>
-          <w:iCs/>
-          <w:lang w:val="en"/>
-        </w:rPr>
-        <w:t>Nêu ra các vấn đề còn sót lại trong mã nguồn. Đánh giá khả năng xử lý</w:t>
-      </w:r>
-      <w:r>
-        <w:t>&gt;</w:t>
-      </w:r>
-    </w:p>
-    <w:p>
-      <w:pPr>
-        <w:rPr>
-          <w:i/>
-          <w:iCs/>
+          <w:lang w:val="vi-VN"/>
         </w:rPr>
       </w:pPr>
     </w:p>
     <w:sectPr>
-      <w:headerReference w:type="default" r:id="rId9"/>
-      <w:footerReference w:type="default" r:id="rId10"/>
+      <w:headerReference w:type="default" r:id="rId20"/>
+      <w:footerReference w:type="default" r:id="rId21"/>
       <w:pgSz w:w="12240" w:h="15840"/>
       <w:pgMar w:top="1440" w:right="1800" w:bottom="1440" w:left="1800" w:header="720" w:footer="720" w:gutter="0"/>
       <w:pgNumType w:start="1"/>
@@ -4871,7 +5644,7 @@
 </file>
 
 <file path=word/endnotes.xml><?xml version="1.0" encoding="utf-8"?>
-<w:endnotes xmlns:wpc="http://schemas.microsoft.com/office/word/2010/wordprocessingCanvas" xmlns:cx="http://schemas.microsoft.com/office/drawing/2014/chartex" xmlns:cx1="http://schemas.microsoft.com/office/drawing/2015/9/8/chartex" xmlns:cx2="http://schemas.microsoft.com/office/drawing/2015/10/21/chartex" xmlns:cx3="http://schemas.microsoft.com/office/drawing/2016/5/9/chartex" xmlns:cx4="http://schemas.microsoft.com/office/drawing/2016/5/10/chartex" xmlns:cx5="http://schemas.microsoft.com/office/drawing/2016/5/11/chartex" xmlns:cx6="http://schemas.microsoft.com/office/drawing/2016/5/12/chartex" xmlns:cx7="http://schemas.microsoft.com/office/drawing/2016/5/13/chartex" xmlns:cx8="http://schemas.microsoft.com/office/drawing/2016/5/14/chartex" xmlns:mc="http://schemas.openxmlformats.org/markup-compatibility/2006" xmlns:aink="http://schemas.microsoft.com/office/drawing/2016/ink" xmlns:am3d="http://schemas.microsoft.com/office/drawing/2017/model3d" xmlns:o="urn:schemas-microsoft-com:office:office" xmlns:r="http://schemas.openxmlformats.org/officeDocument/2006/relationships" xmlns:m="http://schemas.openxmlformats.org/officeDocument/2006/math" xmlns:v="urn:schemas-microsoft-com:vml" xmlns:wp14="http://schemas.microsoft.com/office/word/2010/wordprocessingDrawing" xmlns:wp="http://schemas.openxmlformats.org/drawingml/2006/wordprocessingDrawing" xmlns:w10="urn:schemas-microsoft-com:office:word" xmlns:w="http://schemas.openxmlformats.org/wordprocessingml/2006/main" xmlns:w14="http://schemas.microsoft.com/office/word/2010/wordml" xmlns:w15="http://schemas.microsoft.com/office/word/2012/wordml" xmlns:w16cex="http://schemas.microsoft.com/office/word/2018/wordml/cex" xmlns:w16cid="http://schemas.microsoft.com/office/word/2016/wordml/cid" xmlns:w16="http://schemas.microsoft.com/office/word/2018/wordml" xmlns:w16se="http://schemas.microsoft.com/office/word/2015/wordml/symex" xmlns:wpg="http://schemas.microsoft.com/office/word/2010/wordprocessingGroup" xmlns:wpi="http://schemas.microsoft.com/office/word/2010/wordprocessingInk" xmlns:wne="http://schemas.microsoft.com/office/word/2006/wordml" xmlns:wps="http://schemas.microsoft.com/office/word/2010/wordprocessingShape" mc:Ignorable="w14 w15 w16se w16cid w16 w16cex wp14">
+<w:endnotes xmlns:wpc="http://schemas.microsoft.com/office/word/2010/wordprocessingCanvas" xmlns:cx="http://schemas.microsoft.com/office/drawing/2014/chartex" xmlns:cx1="http://schemas.microsoft.com/office/drawing/2015/9/8/chartex" xmlns:cx2="http://schemas.microsoft.com/office/drawing/2015/10/21/chartex" xmlns:cx3="http://schemas.microsoft.com/office/drawing/2016/5/9/chartex" xmlns:cx4="http://schemas.microsoft.com/office/drawing/2016/5/10/chartex" xmlns:cx5="http://schemas.microsoft.com/office/drawing/2016/5/11/chartex" xmlns:cx6="http://schemas.microsoft.com/office/drawing/2016/5/12/chartex" xmlns:cx7="http://schemas.microsoft.com/office/drawing/2016/5/13/chartex" xmlns:cx8="http://schemas.microsoft.com/office/drawing/2016/5/14/chartex" xmlns:mc="http://schemas.openxmlformats.org/markup-compatibility/2006" xmlns:aink="http://schemas.microsoft.com/office/drawing/2016/ink" xmlns:am3d="http://schemas.microsoft.com/office/drawing/2017/model3d" xmlns:o="urn:schemas-microsoft-com:office:office" xmlns:r="http://schemas.openxmlformats.org/officeDocument/2006/relationships" xmlns:m="http://schemas.openxmlformats.org/officeDocument/2006/math" xmlns:v="urn:schemas-microsoft-com:vml" xmlns:wp14="http://schemas.microsoft.com/office/word/2010/wordprocessingDrawing" xmlns:wp="http://schemas.openxmlformats.org/drawingml/2006/wordprocessingDrawing" xmlns:w10="urn:schemas-microsoft-com:office:word" xmlns:w="http://schemas.openxmlformats.org/wordprocessingml/2006/main" xmlns:w14="http://schemas.microsoft.com/office/word/2010/wordml" xmlns:w15="http://schemas.microsoft.com/office/word/2012/wordml" xmlns:w16cex="http://schemas.microsoft.com/office/word/2018/wordml/cex" xmlns:w16cid="http://schemas.microsoft.com/office/word/2016/wordml/cid" xmlns:w16="http://schemas.microsoft.com/office/word/2018/wordml" xmlns:w16sdtdh="http://schemas.microsoft.com/office/word/2020/wordml/sdtdatahash" xmlns:w16se="http://schemas.microsoft.com/office/word/2015/wordml/symex" xmlns:wpg="http://schemas.microsoft.com/office/word/2010/wordprocessingGroup" xmlns:wpi="http://schemas.microsoft.com/office/word/2010/wordprocessingInk" xmlns:wne="http://schemas.microsoft.com/office/word/2006/wordml" xmlns:wps="http://schemas.microsoft.com/office/word/2010/wordprocessingShape" mc:Ignorable="w14 w15 w16se w16cid w16 w16cex w16sdtdh wp14">
   <w:endnote w:type="separator" w:id="-1">
     <w:p>
       <w:pPr>
@@ -4896,7 +5669,7 @@
 </file>
 
 <file path=word/footer1.xml><?xml version="1.0" encoding="utf-8"?>
-<w:ftr xmlns:wpc="http://schemas.microsoft.com/office/word/2010/wordprocessingCanvas" xmlns:cx="http://schemas.microsoft.com/office/drawing/2014/chartex" xmlns:cx1="http://schemas.microsoft.com/office/drawing/2015/9/8/chartex" xmlns:cx2="http://schemas.microsoft.com/office/drawing/2015/10/21/chartex" xmlns:cx3="http://schemas.microsoft.com/office/drawing/2016/5/9/chartex" xmlns:cx4="http://schemas.microsoft.com/office/drawing/2016/5/10/chartex" xmlns:cx5="http://schemas.microsoft.com/office/drawing/2016/5/11/chartex" xmlns:cx6="http://schemas.microsoft.com/office/drawing/2016/5/12/chartex" xmlns:cx7="http://schemas.microsoft.com/office/drawing/2016/5/13/chartex" xmlns:cx8="http://schemas.microsoft.com/office/drawing/2016/5/14/chartex" xmlns:mc="http://schemas.openxmlformats.org/markup-compatibility/2006" xmlns:aink="http://schemas.microsoft.com/office/drawing/2016/ink" xmlns:am3d="http://schemas.microsoft.com/office/drawing/2017/model3d" xmlns:o="urn:schemas-microsoft-com:office:office" xmlns:r="http://schemas.openxmlformats.org/officeDocument/2006/relationships" xmlns:m="http://schemas.openxmlformats.org/officeDocument/2006/math" xmlns:v="urn:schemas-microsoft-com:vml" xmlns:wp14="http://schemas.microsoft.com/office/word/2010/wordprocessingDrawing" xmlns:wp="http://schemas.openxmlformats.org/drawingml/2006/wordprocessingDrawing" xmlns:w10="urn:schemas-microsoft-com:office:word" xmlns:w="http://schemas.openxmlformats.org/wordprocessingml/2006/main" xmlns:w14="http://schemas.microsoft.com/office/word/2010/wordml" xmlns:w15="http://schemas.microsoft.com/office/word/2012/wordml" xmlns:w16cex="http://schemas.microsoft.com/office/word/2018/wordml/cex" xmlns:w16cid="http://schemas.microsoft.com/office/word/2016/wordml/cid" xmlns:w16="http://schemas.microsoft.com/office/word/2018/wordml" xmlns:w16se="http://schemas.microsoft.com/office/word/2015/wordml/symex" xmlns:wpg="http://schemas.microsoft.com/office/word/2010/wordprocessingGroup" xmlns:wpi="http://schemas.microsoft.com/office/word/2010/wordprocessingInk" xmlns:wne="http://schemas.microsoft.com/office/word/2006/wordml" xmlns:wps="http://schemas.microsoft.com/office/word/2010/wordprocessingShape" mc:Ignorable="w14 w15 w16se w16cid w16 w16cex wp14">
+<w:ftr xmlns:wpc="http://schemas.microsoft.com/office/word/2010/wordprocessingCanvas" xmlns:cx="http://schemas.microsoft.com/office/drawing/2014/chartex" xmlns:cx1="http://schemas.microsoft.com/office/drawing/2015/9/8/chartex" xmlns:cx2="http://schemas.microsoft.com/office/drawing/2015/10/21/chartex" xmlns:cx3="http://schemas.microsoft.com/office/drawing/2016/5/9/chartex" xmlns:cx4="http://schemas.microsoft.com/office/drawing/2016/5/10/chartex" xmlns:cx5="http://schemas.microsoft.com/office/drawing/2016/5/11/chartex" xmlns:cx6="http://schemas.microsoft.com/office/drawing/2016/5/12/chartex" xmlns:cx7="http://schemas.microsoft.com/office/drawing/2016/5/13/chartex" xmlns:cx8="http://schemas.microsoft.com/office/drawing/2016/5/14/chartex" xmlns:mc="http://schemas.openxmlformats.org/markup-compatibility/2006" xmlns:aink="http://schemas.microsoft.com/office/drawing/2016/ink" xmlns:am3d="http://schemas.microsoft.com/office/drawing/2017/model3d" xmlns:o="urn:schemas-microsoft-com:office:office" xmlns:r="http://schemas.openxmlformats.org/officeDocument/2006/relationships" xmlns:m="http://schemas.openxmlformats.org/officeDocument/2006/math" xmlns:v="urn:schemas-microsoft-com:vml" xmlns:wp14="http://schemas.microsoft.com/office/word/2010/wordprocessingDrawing" xmlns:wp="http://schemas.openxmlformats.org/drawingml/2006/wordprocessingDrawing" xmlns:w10="urn:schemas-microsoft-com:office:word" xmlns:w="http://schemas.openxmlformats.org/wordprocessingml/2006/main" xmlns:w14="http://schemas.microsoft.com/office/word/2010/wordml" xmlns:w15="http://schemas.microsoft.com/office/word/2012/wordml" xmlns:w16cex="http://schemas.microsoft.com/office/word/2018/wordml/cex" xmlns:w16cid="http://schemas.microsoft.com/office/word/2016/wordml/cid" xmlns:w16="http://schemas.microsoft.com/office/word/2018/wordml" xmlns:w16sdtdh="http://schemas.microsoft.com/office/word/2020/wordml/sdtdatahash" xmlns:w16se="http://schemas.microsoft.com/office/word/2015/wordml/symex" xmlns:wpg="http://schemas.microsoft.com/office/word/2010/wordprocessingGroup" xmlns:wpi="http://schemas.microsoft.com/office/word/2010/wordprocessingInk" xmlns:wne="http://schemas.microsoft.com/office/word/2006/wordml" xmlns:wps="http://schemas.microsoft.com/office/word/2010/wordprocessingShape" mc:Ignorable="w14 w15 w16se w16cid w16 w16cex w16sdtdh wp14">
   <w:p>
     <w:pPr>
       <w:pStyle w:val="Footer"/>
@@ -4937,7 +5710,7 @@
 </file>
 
 <file path=word/footer2.xml><?xml version="1.0" encoding="utf-8"?>
-<w:ftr xmlns:wpc="http://schemas.microsoft.com/office/word/2010/wordprocessingCanvas" xmlns:cx="http://schemas.microsoft.com/office/drawing/2014/chartex" xmlns:cx1="http://schemas.microsoft.com/office/drawing/2015/9/8/chartex" xmlns:cx2="http://schemas.microsoft.com/office/drawing/2015/10/21/chartex" xmlns:cx3="http://schemas.microsoft.com/office/drawing/2016/5/9/chartex" xmlns:cx4="http://schemas.microsoft.com/office/drawing/2016/5/10/chartex" xmlns:cx5="http://schemas.microsoft.com/office/drawing/2016/5/11/chartex" xmlns:cx6="http://schemas.microsoft.com/office/drawing/2016/5/12/chartex" xmlns:cx7="http://schemas.microsoft.com/office/drawing/2016/5/13/chartex" xmlns:cx8="http://schemas.microsoft.com/office/drawing/2016/5/14/chartex" xmlns:mc="http://schemas.openxmlformats.org/markup-compatibility/2006" xmlns:aink="http://schemas.microsoft.com/office/drawing/2016/ink" xmlns:am3d="http://schemas.microsoft.com/office/drawing/2017/model3d" xmlns:o="urn:schemas-microsoft-com:office:office" xmlns:r="http://schemas.openxmlformats.org/officeDocument/2006/relationships" xmlns:m="http://schemas.openxmlformats.org/officeDocument/2006/math" xmlns:v="urn:schemas-microsoft-com:vml" xmlns:wp14="http://schemas.microsoft.com/office/word/2010/wordprocessingDrawing" xmlns:wp="http://schemas.openxmlformats.org/drawingml/2006/wordprocessingDrawing" xmlns:w10="urn:schemas-microsoft-com:office:word" xmlns:w="http://schemas.openxmlformats.org/wordprocessingml/2006/main" xmlns:w14="http://schemas.microsoft.com/office/word/2010/wordml" xmlns:w15="http://schemas.microsoft.com/office/word/2012/wordml" xmlns:w16cex="http://schemas.microsoft.com/office/word/2018/wordml/cex" xmlns:w16cid="http://schemas.microsoft.com/office/word/2016/wordml/cid" xmlns:w16="http://schemas.microsoft.com/office/word/2018/wordml" xmlns:w16se="http://schemas.microsoft.com/office/word/2015/wordml/symex" xmlns:wpg="http://schemas.microsoft.com/office/word/2010/wordprocessingGroup" xmlns:wpi="http://schemas.microsoft.com/office/word/2010/wordprocessingInk" xmlns:wne="http://schemas.microsoft.com/office/word/2006/wordml" xmlns:wps="http://schemas.microsoft.com/office/word/2010/wordprocessingShape" mc:Ignorable="w14 w15 w16se w16cid w16 w16cex wp14">
+<w:ftr xmlns:wpc="http://schemas.microsoft.com/office/word/2010/wordprocessingCanvas" xmlns:cx="http://schemas.microsoft.com/office/drawing/2014/chartex" xmlns:cx1="http://schemas.microsoft.com/office/drawing/2015/9/8/chartex" xmlns:cx2="http://schemas.microsoft.com/office/drawing/2015/10/21/chartex" xmlns:cx3="http://schemas.microsoft.com/office/drawing/2016/5/9/chartex" xmlns:cx4="http://schemas.microsoft.com/office/drawing/2016/5/10/chartex" xmlns:cx5="http://schemas.microsoft.com/office/drawing/2016/5/11/chartex" xmlns:cx6="http://schemas.microsoft.com/office/drawing/2016/5/12/chartex" xmlns:cx7="http://schemas.microsoft.com/office/drawing/2016/5/13/chartex" xmlns:cx8="http://schemas.microsoft.com/office/drawing/2016/5/14/chartex" xmlns:mc="http://schemas.openxmlformats.org/markup-compatibility/2006" xmlns:aink="http://schemas.microsoft.com/office/drawing/2016/ink" xmlns:am3d="http://schemas.microsoft.com/office/drawing/2017/model3d" xmlns:o="urn:schemas-microsoft-com:office:office" xmlns:r="http://schemas.openxmlformats.org/officeDocument/2006/relationships" xmlns:m="http://schemas.openxmlformats.org/officeDocument/2006/math" xmlns:v="urn:schemas-microsoft-com:vml" xmlns:wp14="http://schemas.microsoft.com/office/word/2010/wordprocessingDrawing" xmlns:wp="http://schemas.openxmlformats.org/drawingml/2006/wordprocessingDrawing" xmlns:w10="urn:schemas-microsoft-com:office:word" xmlns:w="http://schemas.openxmlformats.org/wordprocessingml/2006/main" xmlns:w14="http://schemas.microsoft.com/office/word/2010/wordml" xmlns:w15="http://schemas.microsoft.com/office/word/2012/wordml" xmlns:w16cex="http://schemas.microsoft.com/office/word/2018/wordml/cex" xmlns:w16cid="http://schemas.microsoft.com/office/word/2016/wordml/cid" xmlns:w16="http://schemas.microsoft.com/office/word/2018/wordml" xmlns:w16sdtdh="http://schemas.microsoft.com/office/word/2020/wordml/sdtdatahash" xmlns:w16se="http://schemas.microsoft.com/office/word/2015/wordml/symex" xmlns:wpg="http://schemas.microsoft.com/office/word/2010/wordprocessingGroup" xmlns:wpi="http://schemas.microsoft.com/office/word/2010/wordprocessingInk" xmlns:wne="http://schemas.microsoft.com/office/word/2006/wordml" xmlns:wps="http://schemas.microsoft.com/office/word/2010/wordprocessingShape" mc:Ignorable="w14 w15 w16se w16cid w16 w16cex w16sdtdh wp14">
   <w:p>
     <w:pPr>
       <w:pStyle w:val="Footer"/>
@@ -4978,7 +5751,7 @@
 </file>
 
 <file path=word/footnotes.xml><?xml version="1.0" encoding="utf-8"?>
-<w:footnotes xmlns:wpc="http://schemas.microsoft.com/office/word/2010/wordprocessingCanvas" xmlns:cx="http://schemas.microsoft.com/office/drawing/2014/chartex" xmlns:cx1="http://schemas.microsoft.com/office/drawing/2015/9/8/chartex" xmlns:cx2="http://schemas.microsoft.com/office/drawing/2015/10/21/chartex" xmlns:cx3="http://schemas.microsoft.com/office/drawing/2016/5/9/chartex" xmlns:cx4="http://schemas.microsoft.com/office/drawing/2016/5/10/chartex" xmlns:cx5="http://schemas.microsoft.com/office/drawing/2016/5/11/chartex" xmlns:cx6="http://schemas.microsoft.com/office/drawing/2016/5/12/chartex" xmlns:cx7="http://schemas.microsoft.com/office/drawing/2016/5/13/chartex" xmlns:cx8="http://schemas.microsoft.com/office/drawing/2016/5/14/chartex" xmlns:mc="http://schemas.openxmlformats.org/markup-compatibility/2006" xmlns:aink="http://schemas.microsoft.com/office/drawing/2016/ink" xmlns:am3d="http://schemas.microsoft.com/office/drawing/2017/model3d" xmlns:o="urn:schemas-microsoft-com:office:office" xmlns:r="http://schemas.openxmlformats.org/officeDocument/2006/relationships" xmlns:m="http://schemas.openxmlformats.org/officeDocument/2006/math" xmlns:v="urn:schemas-microsoft-com:vml" xmlns:wp14="http://schemas.microsoft.com/office/word/2010/wordprocessingDrawing" xmlns:wp="http://schemas.openxmlformats.org/drawingml/2006/wordprocessingDrawing" xmlns:w10="urn:schemas-microsoft-com:office:word" xmlns:w="http://schemas.openxmlformats.org/wordprocessingml/2006/main" xmlns:w14="http://schemas.microsoft.com/office/word/2010/wordml" xmlns:w15="http://schemas.microsoft.com/office/word/2012/wordml" xmlns:w16cex="http://schemas.microsoft.com/office/word/2018/wordml/cex" xmlns:w16cid="http://schemas.microsoft.com/office/word/2016/wordml/cid" xmlns:w16="http://schemas.microsoft.com/office/word/2018/wordml" xmlns:w16se="http://schemas.microsoft.com/office/word/2015/wordml/symex" xmlns:wpg="http://schemas.microsoft.com/office/word/2010/wordprocessingGroup" xmlns:wpi="http://schemas.microsoft.com/office/word/2010/wordprocessingInk" xmlns:wne="http://schemas.microsoft.com/office/word/2006/wordml" xmlns:wps="http://schemas.microsoft.com/office/word/2010/wordprocessingShape" mc:Ignorable="w14 w15 w16se w16cid w16 w16cex wp14">
+<w:footnotes xmlns:wpc="http://schemas.microsoft.com/office/word/2010/wordprocessingCanvas" xmlns:cx="http://schemas.microsoft.com/office/drawing/2014/chartex" xmlns:cx1="http://schemas.microsoft.com/office/drawing/2015/9/8/chartex" xmlns:cx2="http://schemas.microsoft.com/office/drawing/2015/10/21/chartex" xmlns:cx3="http://schemas.microsoft.com/office/drawing/2016/5/9/chartex" xmlns:cx4="http://schemas.microsoft.com/office/drawing/2016/5/10/chartex" xmlns:cx5="http://schemas.microsoft.com/office/drawing/2016/5/11/chartex" xmlns:cx6="http://schemas.microsoft.com/office/drawing/2016/5/12/chartex" xmlns:cx7="http://schemas.microsoft.com/office/drawing/2016/5/13/chartex" xmlns:cx8="http://schemas.microsoft.com/office/drawing/2016/5/14/chartex" xmlns:mc="http://schemas.openxmlformats.org/markup-compatibility/2006" xmlns:aink="http://schemas.microsoft.com/office/drawing/2016/ink" xmlns:am3d="http://schemas.microsoft.com/office/drawing/2017/model3d" xmlns:o="urn:schemas-microsoft-com:office:office" xmlns:r="http://schemas.openxmlformats.org/officeDocument/2006/relationships" xmlns:m="http://schemas.openxmlformats.org/officeDocument/2006/math" xmlns:v="urn:schemas-microsoft-com:vml" xmlns:wp14="http://schemas.microsoft.com/office/word/2010/wordprocessingDrawing" xmlns:wp="http://schemas.openxmlformats.org/drawingml/2006/wordprocessingDrawing" xmlns:w10="urn:schemas-microsoft-com:office:word" xmlns:w="http://schemas.openxmlformats.org/wordprocessingml/2006/main" xmlns:w14="http://schemas.microsoft.com/office/word/2010/wordml" xmlns:w15="http://schemas.microsoft.com/office/word/2012/wordml" xmlns:w16cex="http://schemas.microsoft.com/office/word/2018/wordml/cex" xmlns:w16cid="http://schemas.microsoft.com/office/word/2016/wordml/cid" xmlns:w16="http://schemas.microsoft.com/office/word/2018/wordml" xmlns:w16sdtdh="http://schemas.microsoft.com/office/word/2020/wordml/sdtdatahash" xmlns:w16se="http://schemas.microsoft.com/office/word/2015/wordml/symex" xmlns:wpg="http://schemas.microsoft.com/office/word/2010/wordprocessingGroup" xmlns:wpi="http://schemas.microsoft.com/office/word/2010/wordprocessingInk" xmlns:wne="http://schemas.microsoft.com/office/word/2006/wordml" xmlns:wps="http://schemas.microsoft.com/office/word/2010/wordprocessingShape" mc:Ignorable="w14 w15 w16se w16cid w16 w16cex w16sdtdh wp14">
   <w:footnote w:type="separator" w:id="-1">
     <w:p>
       <w:pPr>
@@ -5003,7 +5776,7 @@
 </file>
 
 <file path=word/header1.xml><?xml version="1.0" encoding="utf-8"?>
-<w:hdr xmlns:wpc="http://schemas.microsoft.com/office/word/2010/wordprocessingCanvas" xmlns:cx="http://schemas.microsoft.com/office/drawing/2014/chartex" xmlns:cx1="http://schemas.microsoft.com/office/drawing/2015/9/8/chartex" xmlns:cx2="http://schemas.microsoft.com/office/drawing/2015/10/21/chartex" xmlns:cx3="http://schemas.microsoft.com/office/drawing/2016/5/9/chartex" xmlns:cx4="http://schemas.microsoft.com/office/drawing/2016/5/10/chartex" xmlns:cx5="http://schemas.microsoft.com/office/drawing/2016/5/11/chartex" xmlns:cx6="http://schemas.microsoft.com/office/drawing/2016/5/12/chartex" xmlns:cx7="http://schemas.microsoft.com/office/drawing/2016/5/13/chartex" xmlns:cx8="http://schemas.microsoft.com/office/drawing/2016/5/14/chartex" xmlns:mc="http://schemas.openxmlformats.org/markup-compatibility/2006" xmlns:aink="http://schemas.microsoft.com/office/drawing/2016/ink" xmlns:am3d="http://schemas.microsoft.com/office/drawing/2017/model3d" xmlns:o="urn:schemas-microsoft-com:office:office" xmlns:r="http://schemas.openxmlformats.org/officeDocument/2006/relationships" xmlns:m="http://schemas.openxmlformats.org/officeDocument/2006/math" xmlns:v="urn:schemas-microsoft-com:vml" xmlns:wp14="http://schemas.microsoft.com/office/word/2010/wordprocessingDrawing" xmlns:wp="http://schemas.openxmlformats.org/drawingml/2006/wordprocessingDrawing" xmlns:w10="urn:schemas-microsoft-com:office:word" xmlns:w="http://schemas.openxmlformats.org/wordprocessingml/2006/main" xmlns:w14="http://schemas.microsoft.com/office/word/2010/wordml" xmlns:w15="http://schemas.microsoft.com/office/word/2012/wordml" xmlns:w16cex="http://schemas.microsoft.com/office/word/2018/wordml/cex" xmlns:w16cid="http://schemas.microsoft.com/office/word/2016/wordml/cid" xmlns:w16="http://schemas.microsoft.com/office/word/2018/wordml" xmlns:w16se="http://schemas.microsoft.com/office/word/2015/wordml/symex" xmlns:wpg="http://schemas.microsoft.com/office/word/2010/wordprocessingGroup" xmlns:wpi="http://schemas.microsoft.com/office/word/2010/wordprocessingInk" xmlns:wne="http://schemas.microsoft.com/office/word/2006/wordml" xmlns:wps="http://schemas.microsoft.com/office/word/2010/wordprocessingShape" mc:Ignorable="w14 w15 w16se w16cid w16 w16cex wp14">
+<w:hdr xmlns:wpc="http://schemas.microsoft.com/office/word/2010/wordprocessingCanvas" xmlns:cx="http://schemas.microsoft.com/office/drawing/2014/chartex" xmlns:cx1="http://schemas.microsoft.com/office/drawing/2015/9/8/chartex" xmlns:cx2="http://schemas.microsoft.com/office/drawing/2015/10/21/chartex" xmlns:cx3="http://schemas.microsoft.com/office/drawing/2016/5/9/chartex" xmlns:cx4="http://schemas.microsoft.com/office/drawing/2016/5/10/chartex" xmlns:cx5="http://schemas.microsoft.com/office/drawing/2016/5/11/chartex" xmlns:cx6="http://schemas.microsoft.com/office/drawing/2016/5/12/chartex" xmlns:cx7="http://schemas.microsoft.com/office/drawing/2016/5/13/chartex" xmlns:cx8="http://schemas.microsoft.com/office/drawing/2016/5/14/chartex" xmlns:mc="http://schemas.openxmlformats.org/markup-compatibility/2006" xmlns:aink="http://schemas.microsoft.com/office/drawing/2016/ink" xmlns:am3d="http://schemas.microsoft.com/office/drawing/2017/model3d" xmlns:o="urn:schemas-microsoft-com:office:office" xmlns:r="http://schemas.openxmlformats.org/officeDocument/2006/relationships" xmlns:m="http://schemas.openxmlformats.org/officeDocument/2006/math" xmlns:v="urn:schemas-microsoft-com:vml" xmlns:wp14="http://schemas.microsoft.com/office/word/2010/wordprocessingDrawing" xmlns:wp="http://schemas.openxmlformats.org/drawingml/2006/wordprocessingDrawing" xmlns:w10="urn:schemas-microsoft-com:office:word" xmlns:w="http://schemas.openxmlformats.org/wordprocessingml/2006/main" xmlns:w14="http://schemas.microsoft.com/office/word/2010/wordml" xmlns:w15="http://schemas.microsoft.com/office/word/2012/wordml" xmlns:w16cex="http://schemas.microsoft.com/office/word/2018/wordml/cex" xmlns:w16cid="http://schemas.microsoft.com/office/word/2016/wordml/cid" xmlns:w16="http://schemas.microsoft.com/office/word/2018/wordml" xmlns:w16sdtdh="http://schemas.microsoft.com/office/word/2020/wordml/sdtdatahash" xmlns:w16se="http://schemas.microsoft.com/office/word/2015/wordml/symex" xmlns:wpg="http://schemas.microsoft.com/office/word/2010/wordprocessingGroup" xmlns:wpi="http://schemas.microsoft.com/office/word/2010/wordprocessingInk" xmlns:wne="http://schemas.microsoft.com/office/word/2006/wordml" xmlns:wps="http://schemas.microsoft.com/office/word/2010/wordprocessingShape" mc:Ignorable="w14 w15 w16se w16cid w16 w16cex w16sdtdh wp14">
   <w:p>
     <w:pPr>
       <w:pStyle w:val="Header"/>
@@ -5013,7 +5786,7 @@
 </file>
 
 <file path=word/numbering.xml><?xml version="1.0" encoding="utf-8"?>
-<w:numbering xmlns:wpc="http://schemas.microsoft.com/office/word/2010/wordprocessingCanvas" xmlns:cx="http://schemas.microsoft.com/office/drawing/2014/chartex" xmlns:cx1="http://schemas.microsoft.com/office/drawing/2015/9/8/chartex" xmlns:cx2="http://schemas.microsoft.com/office/drawing/2015/10/21/chartex" xmlns:cx3="http://schemas.microsoft.com/office/drawing/2016/5/9/chartex" xmlns:cx4="http://schemas.microsoft.com/office/drawing/2016/5/10/chartex" xmlns:cx5="http://schemas.microsoft.com/office/drawing/2016/5/11/chartex" xmlns:cx6="http://schemas.microsoft.com/office/drawing/2016/5/12/chartex" xmlns:cx7="http://schemas.microsoft.com/office/drawing/2016/5/13/chartex" xmlns:cx8="http://schemas.microsoft.com/office/drawing/2016/5/14/chartex" xmlns:mc="http://schemas.openxmlformats.org/markup-compatibility/2006" xmlns:aink="http://schemas.microsoft.com/office/drawing/2016/ink" xmlns:am3d="http://schemas.microsoft.com/office/drawing/2017/model3d" xmlns:o="urn:schemas-microsoft-com:office:office" xmlns:r="http://schemas.openxmlformats.org/officeDocument/2006/relationships" xmlns:m="http://schemas.openxmlformats.org/officeDocument/2006/math" xmlns:v="urn:schemas-microsoft-com:vml" xmlns:wp14="http://schemas.microsoft.com/office/word/2010/wordprocessingDrawing" xmlns:wp="http://schemas.openxmlformats.org/drawingml/2006/wordprocessingDrawing" xmlns:w10="urn:schemas-microsoft-com:office:word" xmlns:w="http://schemas.openxmlformats.org/wordprocessingml/2006/main" xmlns:w14="http://schemas.microsoft.com/office/word/2010/wordml" xmlns:w15="http://schemas.microsoft.com/office/word/2012/wordml" xmlns:w16cex="http://schemas.microsoft.com/office/word/2018/wordml/cex" xmlns:w16cid="http://schemas.microsoft.com/office/word/2016/wordml/cid" xmlns:w16="http://schemas.microsoft.com/office/word/2018/wordml" xmlns:w16se="http://schemas.microsoft.com/office/word/2015/wordml/symex" xmlns:wpg="http://schemas.microsoft.com/office/word/2010/wordprocessingGroup" xmlns:wpi="http://schemas.microsoft.com/office/word/2010/wordprocessingInk" xmlns:wne="http://schemas.microsoft.com/office/word/2006/wordml" xmlns:wps="http://schemas.microsoft.com/office/word/2010/wordprocessingShape" mc:Ignorable="w14 w15 w16se w16cid w16 w16cex wp14">
+<w:numbering xmlns:wpc="http://schemas.microsoft.com/office/word/2010/wordprocessingCanvas" xmlns:cx="http://schemas.microsoft.com/office/drawing/2014/chartex" xmlns:cx1="http://schemas.microsoft.com/office/drawing/2015/9/8/chartex" xmlns:cx2="http://schemas.microsoft.com/office/drawing/2015/10/21/chartex" xmlns:cx3="http://schemas.microsoft.com/office/drawing/2016/5/9/chartex" xmlns:cx4="http://schemas.microsoft.com/office/drawing/2016/5/10/chartex" xmlns:cx5="http://schemas.microsoft.com/office/drawing/2016/5/11/chartex" xmlns:cx6="http://schemas.microsoft.com/office/drawing/2016/5/12/chartex" xmlns:cx7="http://schemas.microsoft.com/office/drawing/2016/5/13/chartex" xmlns:cx8="http://schemas.microsoft.com/office/drawing/2016/5/14/chartex" xmlns:mc="http://schemas.openxmlformats.org/markup-compatibility/2006" xmlns:aink="http://schemas.microsoft.com/office/drawing/2016/ink" xmlns:am3d="http://schemas.microsoft.com/office/drawing/2017/model3d" xmlns:o="urn:schemas-microsoft-com:office:office" xmlns:r="http://schemas.openxmlformats.org/officeDocument/2006/relationships" xmlns:m="http://schemas.openxmlformats.org/officeDocument/2006/math" xmlns:v="urn:schemas-microsoft-com:vml" xmlns:wp14="http://schemas.microsoft.com/office/word/2010/wordprocessingDrawing" xmlns:wp="http://schemas.openxmlformats.org/drawingml/2006/wordprocessingDrawing" xmlns:w10="urn:schemas-microsoft-com:office:word" xmlns:w="http://schemas.openxmlformats.org/wordprocessingml/2006/main" xmlns:w14="http://schemas.microsoft.com/office/word/2010/wordml" xmlns:w15="http://schemas.microsoft.com/office/word/2012/wordml" xmlns:w16cex="http://schemas.microsoft.com/office/word/2018/wordml/cex" xmlns:w16cid="http://schemas.microsoft.com/office/word/2016/wordml/cid" xmlns:w16="http://schemas.microsoft.com/office/word/2018/wordml" xmlns:w16sdtdh="http://schemas.microsoft.com/office/word/2020/wordml/sdtdatahash" xmlns:w16se="http://schemas.microsoft.com/office/word/2015/wordml/symex" xmlns:wpg="http://schemas.microsoft.com/office/word/2010/wordprocessingGroup" xmlns:wpi="http://schemas.microsoft.com/office/word/2010/wordprocessingInk" xmlns:wne="http://schemas.microsoft.com/office/word/2006/wordml" xmlns:wps="http://schemas.microsoft.com/office/word/2010/wordprocessingShape" mc:Ignorable="w14 w15 w16se w16cid w16 w16cex w16sdtdh wp14">
   <w:abstractNum w:abstractNumId="0" w15:restartNumberingAfterBreak="0">
     <w:nsid w:val="FFFD09C0"/>
     <w:multiLevelType w:val="singleLevel"/>
@@ -5131,7 +5904,7 @@
 </file>
 
 <file path=word/styles.xml><?xml version="1.0" encoding="utf-8"?>
-<w:styles xmlns:mc="http://schemas.openxmlformats.org/markup-compatibility/2006" xmlns:r="http://schemas.openxmlformats.org/officeDocument/2006/relationships" xmlns:w="http://schemas.openxmlformats.org/wordprocessingml/2006/main" xmlns:w14="http://schemas.microsoft.com/office/word/2010/wordml" xmlns:w15="http://schemas.microsoft.com/office/word/2012/wordml" xmlns:w16cex="http://schemas.microsoft.com/office/word/2018/wordml/cex" xmlns:w16cid="http://schemas.microsoft.com/office/word/2016/wordml/cid" xmlns:w16="http://schemas.microsoft.com/office/word/2018/wordml" xmlns:w16se="http://schemas.microsoft.com/office/word/2015/wordml/symex" mc:Ignorable="w14 w15 w16se w16cid w16 w16cex">
+<w:styles xmlns:mc="http://schemas.openxmlformats.org/markup-compatibility/2006" xmlns:r="http://schemas.openxmlformats.org/officeDocument/2006/relationships" xmlns:w="http://schemas.openxmlformats.org/wordprocessingml/2006/main" xmlns:w14="http://schemas.microsoft.com/office/word/2010/wordml" xmlns:w15="http://schemas.microsoft.com/office/word/2012/wordml" xmlns:w16cex="http://schemas.microsoft.com/office/word/2018/wordml/cex" xmlns:w16cid="http://schemas.microsoft.com/office/word/2016/wordml/cid" xmlns:w16="http://schemas.microsoft.com/office/word/2018/wordml" xmlns:w16sdtdh="http://schemas.microsoft.com/office/word/2020/wordml/sdtdatahash" xmlns:w16se="http://schemas.microsoft.com/office/word/2015/wordml/symex" mc:Ignorable="w14 w15 w16se w16cid w16 w16cex w16sdtdh">
   <w:docDefaults>
     <w:rPrDefault>
       <w:rPr>
@@ -5721,7 +6494,6 @@
   <w:style w:type="character" w:default="1" w:styleId="DefaultParagraphFont">
     <w:name w:val="Default Paragraph Font"/>
     <w:uiPriority w:val="1"/>
-    <w:semiHidden/>
     <w:unhideWhenUsed/>
   </w:style>
   <w:style w:type="table" w:default="1" w:styleId="TableNormal">

</xml_diff>

<commit_message>
+ add code of state pattern
</commit_message>
<xml_diff>
--- a/report/DP.20202.02-Report.docx
+++ b/report/DP.20202.02-Report.docx
@@ -350,7 +350,21 @@
           <w:i/>
           <w:lang w:val="vi-VN"/>
         </w:rPr>
-        <w:t>&lt;Mẫu báo cáo này thuộc về GV. Nguyễn Thị Thu Trang và GV. Bùi Thị Mai Anh, được sử dụng cho các sinh viên tham gia môn Mẫu thiết kế phần mềm. Bất kỳ chỉnh sửa và/hoặc sử dụng nằm ngoài sự đồng ý của tác giả đều hoàn toàn nghiêm cấm.&gt;</w:t>
+        <w:t>&lt;Mẫu báo cáo này thuộc về GV.</w:t>
+      </w:r>
+      <w:r>
+        <w:rPr>
+          <w:i/>
+          <w:lang w:val="vi-VN"/>
+        </w:rPr>
+        <w:tab/>
+      </w:r>
+      <w:r>
+        <w:rPr>
+          <w:i/>
+          <w:lang w:val="vi-VN"/>
+        </w:rPr>
+        <w:t xml:space="preserve"> Nguyễn Thị Thu Trang và GV. Bùi Thị Mai Anh, được sử dụng cho các sinh viên tham gia môn Mẫu thiết kế phần mềm. Bất kỳ chỉnh sửa và/hoặc sử dụng nằm ngoài sự đồng ý của tác giả đều hoàn toàn nghiêm cấm.&gt;</w:t>
       </w:r>
     </w:p>
     <w:p>
@@ -4856,10 +4870,10 @@
         </w:rPr>
         <w:lastRenderedPageBreak/>
         <w:drawing>
-          <wp:inline distT="0" distB="0" distL="0" distR="0" wp14:anchorId="5DDBA714" wp14:editId="24D83F0B">
-            <wp:extent cx="5486400" cy="2609850"/>
+          <wp:inline distT="0" distB="0" distL="0" distR="0" wp14:anchorId="739BA0E5" wp14:editId="3029608F">
+            <wp:extent cx="5486400" cy="2117090"/>
             <wp:effectExtent l="0" t="0" r="0" b="0"/>
-            <wp:docPr id="7" name="Picture 7"/>
+            <wp:docPr id="16" name="Picture 16"/>
             <wp:cNvGraphicFramePr>
               <a:graphicFrameLocks xmlns:a="http://schemas.openxmlformats.org/drawingml/2006/main" noChangeAspect="1"/>
             </wp:cNvGraphicFramePr>
@@ -4867,7 +4881,7 @@
               <a:graphicData uri="http://schemas.openxmlformats.org/drawingml/2006/picture">
                 <pic:pic xmlns:pic="http://schemas.openxmlformats.org/drawingml/2006/picture">
                   <pic:nvPicPr>
-                    <pic:cNvPr id="0" name="Picture 1"/>
+                    <pic:cNvPr id="0" name="Picture 14"/>
                     <pic:cNvPicPr>
                       <a:picLocks noChangeAspect="1" noChangeArrowheads="1"/>
                     </pic:cNvPicPr>
@@ -4888,7 +4902,7 @@
                   <pic:spPr bwMode="auto">
                     <a:xfrm>
                       <a:off x="0" y="0"/>
-                      <a:ext cx="5486400" cy="2609850"/>
+                      <a:ext cx="5486400" cy="2117090"/>
                     </a:xfrm>
                     <a:prstGeom prst="rect">
                       <a:avLst/>
@@ -4953,12 +4967,45 @@
       </w:r>
     </w:p>
     <w:p>
-      <w:r>
+      <w:pPr>
+        <w:rPr>
+          <w:lang w:val="vi-VN"/>
+        </w:rPr>
+      </w:pPr>
+      <w:r>
+        <w:rPr>
+          <w:lang w:val="vi-VN"/>
+        </w:rPr>
+        <w:t>Cần có cách để nhận biết khi MediaHandler thông báo update() tới Observer, đó là cập nhật cho việc xóa hay thay đổi số lượng mặt hàng. Ta sẽ nhận biết thay đổi này thông qua thuộc tính cartItem. Khi xóa, ta set cartItem=null</w:t>
+      </w:r>
+      <w:r>
+        <w:rPr>
+          <w:lang w:val="vi-VN"/>
+        </w:rPr>
+        <w:t xml:space="preserve">, đồng thời </w:t>
+      </w:r>
+      <w:r>
+        <w:rPr>
+          <w:lang w:val="vi-VN"/>
+        </w:rPr>
+        <w:t>cung cấp phương thức get cho thuộc tính này.</w:t>
+      </w:r>
+    </w:p>
+    <w:p>
+      <w:pPr>
+        <w:rPr>
+          <w:lang w:val="vi-VN"/>
+        </w:rPr>
+      </w:pPr>
+      <w:r>
+        <w:rPr>
+          <w:lang w:val="vi-VN"/>
+        </w:rPr>
         <w:drawing>
-          <wp:inline distT="0" distB="0" distL="0" distR="0" wp14:anchorId="0BAACA76" wp14:editId="421101C7">
-            <wp:extent cx="3381832" cy="1666875"/>
-            <wp:effectExtent l="0" t="0" r="9525" b="0"/>
-            <wp:docPr id="10" name="Picture 10"/>
+          <wp:inline distT="0" distB="0" distL="0" distR="0" wp14:anchorId="47B4D3B8" wp14:editId="54E7350F">
+            <wp:extent cx="5486400" cy="880745"/>
+            <wp:effectExtent l="0" t="0" r="0" b="0"/>
+            <wp:docPr id="17" name="Picture 17"/>
             <wp:cNvGraphicFramePr>
               <a:graphicFrameLocks xmlns:a="http://schemas.openxmlformats.org/drawingml/2006/main" noChangeAspect="1"/>
             </wp:cNvGraphicFramePr>
@@ -4978,7 +5025,7 @@
                   <pic:spPr>
                     <a:xfrm>
                       <a:off x="0" y="0"/>
-                      <a:ext cx="3390032" cy="1670917"/>
+                      <a:ext cx="5486400" cy="880745"/>
                     </a:xfrm>
                     <a:prstGeom prst="rect">
                       <a:avLst/>
@@ -4992,16 +5039,102 @@
       </w:r>
     </w:p>
     <w:p>
-      <w:r>
-        <w:rPr>
-          <w:noProof/>
+      <w:pPr>
+        <w:rPr>
+          <w:lang w:val="vi-VN"/>
+        </w:rPr>
+      </w:pPr>
+      <w:r>
+        <w:rPr>
+          <w:lang w:val="vi-VN"/>
+        </w:rPr>
+        <w:t>Trong code base ban đầu,</w:t>
+      </w:r>
+      <w:r>
+        <w:rPr>
+          <w:lang w:val="vi-VN"/>
+        </w:rPr>
+        <w:t xml:space="preserve"> tại CartScreenHandler,</w:t>
+      </w:r>
+      <w:r>
+        <w:rPr>
+          <w:lang w:val="vi-VN"/>
+        </w:rPr>
+        <w:t xml:space="preserve"> mỗi lần delete một mặt hàng, ta phải tạo lại danh sách hiển thị các mặt hàng từ đầu, sử dụng hàm </w:t>
+      </w:r>
+      <w:r>
+        <w:rPr>
+          <w:lang w:val="vi-VN"/>
+        </w:rPr>
+        <w:t>updateCart()</w:t>
+      </w:r>
+      <w:r>
+        <w:rPr>
+          <w:lang w:val="vi-VN"/>
+        </w:rPr>
+        <w:t xml:space="preserve">. Điều này không cần </w:t>
+      </w:r>
+      <w:r>
+        <w:rPr>
+          <w:lang w:val="vi-VN"/>
         </w:rPr>
         <w:lastRenderedPageBreak/>
+        <w:t>thiết, làm giảm hiệu năng của chương trình.</w:t>
+      </w:r>
+      <w:r>
+        <w:rPr>
+          <w:lang w:val="vi-VN"/>
+        </w:rPr>
+        <w:t xml:space="preserve"> </w:t>
+      </w:r>
+      <w:r>
+        <w:rPr>
+          <w:lang w:val="vi-VN"/>
+        </w:rPr>
+        <w:t>T</w:t>
+      </w:r>
+      <w:r>
+        <w:rPr>
+          <w:lang w:val="vi-VN"/>
+        </w:rPr>
+        <w:t xml:space="preserve">hay vì gọi hàm </w:t>
+      </w:r>
+      <w:r>
+        <w:rPr>
+          <w:lang w:val="vi-VN"/>
+        </w:rPr>
+        <w:t>updateCart()</w:t>
+      </w:r>
+      <w:r>
+        <w:rPr>
+          <w:lang w:val="vi-VN"/>
+        </w:rPr>
+        <w:t>, ta chỉ cần xóa đối tượng hiển thị trong vboxCart.</w:t>
+      </w:r>
+    </w:p>
+    <w:p>
+      <w:pPr>
+        <w:rPr>
+          <w:lang w:val="vi-VN"/>
+        </w:rPr>
+      </w:pPr>
+      <w:r>
+        <w:rPr>
+          <w:lang w:val="vi-VN"/>
+        </w:rPr>
+        <w:t>Cả hai sự kiện xóa và thay đổi số lượng mặt hàng đều cần cập nhật lại tổng giá tiền, do đó luôn gọi hàm updateCartAmount() trong hàm update().</w:t>
+      </w:r>
+    </w:p>
+    <w:p>
+      <w:r>
+        <w:rPr>
+          <w:lang w:val="vi-VN"/>
+        </w:rPr>
         <w:drawing>
-          <wp:inline distT="0" distB="0" distL="0" distR="0" wp14:anchorId="4D3BAA92" wp14:editId="62666943">
-            <wp:extent cx="5486400" cy="4346575"/>
+          <wp:inline distT="0" distB="0" distL="0" distR="0" wp14:anchorId="05058DD6" wp14:editId="1CBA9A15">
+            <wp:extent cx="4764736" cy="2066925"/>
             <wp:effectExtent l="0" t="0" r="0" b="0"/>
-            <wp:docPr id="9" name="Picture 9"/>
+            <wp:docPr id="19" name="Picture 19"/>
             <wp:cNvGraphicFramePr>
               <a:graphicFrameLocks xmlns:a="http://schemas.openxmlformats.org/drawingml/2006/main" noChangeAspect="1"/>
             </wp:cNvGraphicFramePr>
@@ -5009,13 +5142,146 @@
               <a:graphicData uri="http://schemas.openxmlformats.org/drawingml/2006/picture">
                 <pic:pic xmlns:pic="http://schemas.openxmlformats.org/drawingml/2006/picture">
                   <pic:nvPicPr>
-                    <pic:cNvPr id="0" name="Picture 3"/>
+                    <pic:cNvPr id="1" name=""/>
+                    <pic:cNvPicPr/>
+                  </pic:nvPicPr>
+                  <pic:blipFill>
+                    <a:blip r:embed="rId17"/>
+                    <a:stretch>
+                      <a:fillRect/>
+                    </a:stretch>
+                  </pic:blipFill>
+                  <pic:spPr>
+                    <a:xfrm>
+                      <a:off x="0" y="0"/>
+                      <a:ext cx="4765692" cy="2067340"/>
+                    </a:xfrm>
+                    <a:prstGeom prst="rect">
+                      <a:avLst/>
+                    </a:prstGeom>
+                  </pic:spPr>
+                </pic:pic>
+              </a:graphicData>
+            </a:graphic>
+          </wp:inline>
+        </w:drawing>
+      </w:r>
+    </w:p>
+    <w:p>
+      <w:pPr>
+        <w:rPr>
+          <w:lang w:val="vi-VN"/>
+        </w:rPr>
+      </w:pPr>
+      <w:r>
+        <w:drawing>
+          <wp:inline distT="0" distB="0" distL="0" distR="0" wp14:anchorId="39DA8413" wp14:editId="0A733C9D">
+            <wp:extent cx="3781425" cy="4928729"/>
+            <wp:effectExtent l="0" t="0" r="0" b="5715"/>
+            <wp:docPr id="21" name="Picture 20">
+              <a:extLst xmlns:a="http://schemas.openxmlformats.org/drawingml/2006/main">
+                <a:ext uri="{FF2B5EF4-FFF2-40B4-BE49-F238E27FC236}">
+                  <a16:creationId xmlns:a16="http://schemas.microsoft.com/office/drawing/2014/main" id="{486A0161-E1F0-4D0E-A8ED-53D5F6822A02}"/>
+                </a:ext>
+              </a:extLst>
+            </wp:docPr>
+            <wp:cNvGraphicFramePr>
+              <a:graphicFrameLocks xmlns:a="http://schemas.openxmlformats.org/drawingml/2006/main" noChangeAspect="1"/>
+            </wp:cNvGraphicFramePr>
+            <a:graphic xmlns:a="http://schemas.openxmlformats.org/drawingml/2006/main">
+              <a:graphicData uri="http://schemas.openxmlformats.org/drawingml/2006/picture">
+                <pic:pic xmlns:pic="http://schemas.openxmlformats.org/drawingml/2006/picture">
+                  <pic:nvPicPr>
+                    <pic:cNvPr id="21" name="Picture 20">
+                      <a:extLst>
+                        <a:ext uri="{FF2B5EF4-FFF2-40B4-BE49-F238E27FC236}">
+                          <a16:creationId xmlns:a16="http://schemas.microsoft.com/office/drawing/2014/main" id="{486A0161-E1F0-4D0E-A8ED-53D5F6822A02}"/>
+                        </a:ext>
+                      </a:extLst>
+                    </pic:cNvPr>
+                    <pic:cNvPicPr>
+                      <a:picLocks noChangeAspect="1"/>
+                    </pic:cNvPicPr>
+                  </pic:nvPicPr>
+                  <pic:blipFill>
+                    <a:blip r:embed="rId18">
+                      <a:extLst>
+                        <a:ext uri="{28A0092B-C50C-407E-A947-70E740481C1C}">
+                          <a14:useLocalDpi xmlns:a14="http://schemas.microsoft.com/office/drawing/2010/main" val="0"/>
+                        </a:ext>
+                      </a:extLst>
+                    </a:blip>
+                    <a:stretch>
+                      <a:fillRect/>
+                    </a:stretch>
+                  </pic:blipFill>
+                  <pic:spPr>
+                    <a:xfrm>
+                      <a:off x="0" y="0"/>
+                      <a:ext cx="3785057" cy="4933462"/>
+                    </a:xfrm>
+                    <a:prstGeom prst="rect">
+                      <a:avLst/>
+                    </a:prstGeom>
+                  </pic:spPr>
+                </pic:pic>
+              </a:graphicData>
+            </a:graphic>
+          </wp:inline>
+        </w:drawing>
+      </w:r>
+    </w:p>
+    <w:p>
+      <w:pPr>
+        <w:rPr>
+          <w:b/>
+          <w:bCs/>
+        </w:rPr>
+      </w:pPr>
+      <w:r>
+        <w:rPr>
+          <w:b/>
+          <w:bCs/>
+        </w:rPr>
+        <w:lastRenderedPageBreak/>
+        <w:t>Case 5</w:t>
+      </w:r>
+    </w:p>
+    <w:p>
+      <w:r>
+        <w:t xml:space="preserve">Yêu cầu thay đổi công thức tính vận chuyển. </w:t>
+      </w:r>
+      <w:r>
+        <w:t>Với việc sử dụng th</w:t>
+      </w:r>
+      <w:r>
+        <w:t>ư viện tính khoảng cách mới, nếu không muốn sửa lại các lớp hiện có, ta cần sử dụng adapter.</w:t>
+      </w:r>
+    </w:p>
+    <w:p>
+      <w:r>
+        <w:rPr>
+          <w:noProof/>
+        </w:rPr>
+        <w:drawing>
+          <wp:inline distT="0" distB="0" distL="0" distR="0" wp14:anchorId="2099C7E0" wp14:editId="121E8FF1">
+            <wp:extent cx="4819650" cy="3668289"/>
+            <wp:effectExtent l="0" t="0" r="0" b="8890"/>
+            <wp:docPr id="20" name="Picture 20"/>
+            <wp:cNvGraphicFramePr>
+              <a:graphicFrameLocks xmlns:a="http://schemas.openxmlformats.org/drawingml/2006/main" noChangeAspect="1"/>
+            </wp:cNvGraphicFramePr>
+            <a:graphic xmlns:a="http://schemas.openxmlformats.org/drawingml/2006/main">
+              <a:graphicData uri="http://schemas.openxmlformats.org/drawingml/2006/picture">
+                <pic:pic xmlns:pic="http://schemas.openxmlformats.org/drawingml/2006/picture">
+                  <pic:nvPicPr>
+                    <pic:cNvPr id="0" name="Picture 16"/>
                     <pic:cNvPicPr>
                       <a:picLocks noChangeAspect="1" noChangeArrowheads="1"/>
                     </pic:cNvPicPr>
                   </pic:nvPicPr>
                   <pic:blipFill>
-                    <a:blip r:embed="rId17">
+                    <a:blip r:embed="rId19">
                       <a:extLst>
                         <a:ext uri="{28A0092B-C50C-407E-A947-70E740481C1C}">
                           <a14:useLocalDpi xmlns:a14="http://schemas.microsoft.com/office/drawing/2010/main" val="0"/>
@@ -5030,7 +5296,7 @@
                   <pic:spPr bwMode="auto">
                     <a:xfrm>
                       <a:off x="0" y="0"/>
-                      <a:ext cx="5486400" cy="4346575"/>
+                      <a:ext cx="4824630" cy="3672080"/>
                     </a:xfrm>
                     <a:prstGeom prst="rect">
                       <a:avLst/>
@@ -5049,77 +5315,6 @@
     </w:p>
     <w:p>
       <w:r>
-        <w:t>Case 5</w:t>
-      </w:r>
-    </w:p>
-    <w:p>
-      <w:r>
-        <w:t xml:space="preserve">Yêu cầu thay đổi công thức tính vận chuyển. </w:t>
-      </w:r>
-      <w:r>
-        <w:t>Với việc sử dụng th</w:t>
-      </w:r>
-      <w:r>
-        <w:t>ư viện tính khoảng cách mới, nếu không muốn sửa lại các lớp hiện có, ta cần sử dụng adapter.</w:t>
-      </w:r>
-    </w:p>
-    <w:p>
-      <w:r>
-        <w:rPr>
-          <w:noProof/>
-        </w:rPr>
-        <w:drawing>
-          <wp:inline distT="0" distB="0" distL="0" distR="0" wp14:anchorId="362304B3" wp14:editId="28CB68E9">
-            <wp:extent cx="5486400" cy="2216785"/>
-            <wp:effectExtent l="0" t="0" r="0" b="0"/>
-            <wp:docPr id="11" name="Picture 11"/>
-            <wp:cNvGraphicFramePr>
-              <a:graphicFrameLocks xmlns:a="http://schemas.openxmlformats.org/drawingml/2006/main" noChangeAspect="1"/>
-            </wp:cNvGraphicFramePr>
-            <a:graphic xmlns:a="http://schemas.openxmlformats.org/drawingml/2006/main">
-              <a:graphicData uri="http://schemas.openxmlformats.org/drawingml/2006/picture">
-                <pic:pic xmlns:pic="http://schemas.openxmlformats.org/drawingml/2006/picture">
-                  <pic:nvPicPr>
-                    <pic:cNvPr id="0" name="Picture 5"/>
-                    <pic:cNvPicPr>
-                      <a:picLocks noChangeAspect="1" noChangeArrowheads="1"/>
-                    </pic:cNvPicPr>
-                  </pic:nvPicPr>
-                  <pic:blipFill>
-                    <a:blip r:embed="rId18">
-                      <a:extLst>
-                        <a:ext uri="{28A0092B-C50C-407E-A947-70E740481C1C}">
-                          <a14:useLocalDpi xmlns:a14="http://schemas.microsoft.com/office/drawing/2010/main" val="0"/>
-                        </a:ext>
-                      </a:extLst>
-                    </a:blip>
-                    <a:srcRect/>
-                    <a:stretch>
-                      <a:fillRect/>
-                    </a:stretch>
-                  </pic:blipFill>
-                  <pic:spPr bwMode="auto">
-                    <a:xfrm>
-                      <a:off x="0" y="0"/>
-                      <a:ext cx="5486400" cy="2216785"/>
-                    </a:xfrm>
-                    <a:prstGeom prst="rect">
-                      <a:avLst/>
-                    </a:prstGeom>
-                    <a:noFill/>
-                    <a:ln>
-                      <a:noFill/>
-                    </a:ln>
-                  </pic:spPr>
-                </pic:pic>
-              </a:graphicData>
-            </a:graphic>
-          </wp:inline>
-        </w:drawing>
-      </w:r>
-    </w:p>
-    <w:p>
-      <w:r>
         <w:t xml:space="preserve">Ta tạo thêm lớp </w:t>
       </w:r>
       <w:r>
@@ -5137,24 +5332,24 @@
     </w:p>
     <w:p>
       <w:r>
+        <w:t xml:space="preserve">Tại client, cụ thể là </w:t>
+      </w:r>
+      <w:r>
+        <w:t xml:space="preserve">PlaceOrderController, tại phương thức </w:t>
+      </w:r>
+      <w:r>
+        <w:t>processDeliveryInfo</w:t>
+      </w:r>
+      <w:r>
+        <w:t>(), ta sửa l</w:t>
+      </w:r>
+      <w:r>
+        <w:t>ại cách khởi tạo DeliveryInfo:</w:t>
+      </w:r>
+    </w:p>
+    <w:p>
+      <w:r>
         <w:lastRenderedPageBreak/>
-        <w:t xml:space="preserve">Tại client, cụ thể là </w:t>
-      </w:r>
-      <w:r>
-        <w:t xml:space="preserve">PlaceOrderController, tại phương thức </w:t>
-      </w:r>
-      <w:r>
-        <w:t>processDeliveryInfo</w:t>
-      </w:r>
-      <w:r>
-        <w:t>(), ta sửa l</w:t>
-      </w:r>
-      <w:r>
-        <w:t>ại cách khởi tạo DeliveryInfo:</w:t>
-      </w:r>
-    </w:p>
-    <w:p>
-      <w:r>
         <w:drawing>
           <wp:inline distT="0" distB="0" distL="0" distR="0" wp14:anchorId="7453094A" wp14:editId="46F36C1D">
             <wp:extent cx="4090954" cy="2820838"/>
@@ -5171,7 +5366,7 @@
                     <pic:cNvPicPr/>
                   </pic:nvPicPr>
                   <pic:blipFill>
-                    <a:blip r:embed="rId19"/>
+                    <a:blip r:embed="rId20"/>
                     <a:stretch>
                       <a:fillRect/>
                     </a:stretch>
@@ -5198,8 +5393,280 @@
       </w:r>
     </w:p>
     <w:p>
-      <w:r>
+      <w:pPr>
+        <w:rPr>
+          <w:b/>
+          <w:bCs/>
+        </w:rPr>
+      </w:pPr>
+      <w:r>
+        <w:rPr>
+          <w:b/>
+          <w:bCs/>
+        </w:rPr>
         <w:t>case 6:</w:t>
+      </w:r>
+    </w:p>
+    <w:p>
+      <w:r>
+        <w:t>Yêu cầu cập nhật chức năng hủy đơn hàng.</w:t>
+      </w:r>
+    </w:p>
+    <w:p>
+      <w:pPr>
+        <w:rPr>
+          <w:lang w:val="vi-VN"/>
+        </w:rPr>
+      </w:pPr>
+      <w:r>
+        <w:t>Đây là chức năng mới, ch</w:t>
+      </w:r>
+      <w:r>
+        <w:t xml:space="preserve">ưa có trong hệ thống và có đặc điểm khác với các </w:t>
+      </w:r>
+      <w:r>
+        <w:t xml:space="preserve">use case đã có. </w:t>
+      </w:r>
+      <w:r>
+        <w:t>Do đó, ta cần tạo một controller mới là OrderManagementController.</w:t>
+      </w:r>
+    </w:p>
+    <w:p>
+      <w:pPr>
+        <w:rPr>
+          <w:lang w:val="fr-FR"/>
+        </w:rPr>
+      </w:pPr>
+      <w:r>
+        <w:rPr>
+          <w:lang w:val="fr-FR"/>
+        </w:rPr>
+        <w:t>Để</w:t>
+      </w:r>
+      <w:r>
+        <w:rPr>
+          <w:lang w:val="fr-FR"/>
+        </w:rPr>
+        <w:t xml:space="preserve"> nhận biết được đơn hàng đã được quản trị viên chấp nhận hay chưa, ta cần thêm một trường thông tin về trạng thái đơn hàng. Để</w:t>
+      </w:r>
+      <w:r>
+        <w:rPr>
+          <w:lang w:val="fr-FR"/>
+        </w:rPr>
+        <w:t xml:space="preserve"> không phải chỉnh s</w:t>
+      </w:r>
+      <w:r>
+        <w:rPr>
+          <w:lang w:val="fr-FR"/>
+        </w:rPr>
+        <w:t>ửa lại lớp Order, ta tạo thêm một lớp OrderTracker có chứa đối tượng Order bên trong.</w:t>
+      </w:r>
+    </w:p>
+    <w:p>
+      <w:pPr>
+        <w:rPr>
+          <w:lang w:val="fr-FR"/>
+        </w:rPr>
+      </w:pPr>
+      <w:r>
+        <w:rPr>
+          <w:lang w:val="fr-FR"/>
+        </w:rPr>
+        <w:t>Ta sử dụng state pattern với OrderTracker là context và tạo thêm các state kế thừa từ một interface là IOrderState.</w:t>
+      </w:r>
+    </w:p>
+    <w:p>
+      <w:pPr>
+        <w:rPr>
+          <w:lang w:val="vi-VN"/>
+        </w:rPr>
+      </w:pPr>
+      <w:r>
+        <w:rPr>
+          <w:lang w:val="fr-FR"/>
+        </w:rPr>
+        <w:t>OrderTracker</w:t>
+      </w:r>
+      <w:r>
+        <w:rPr>
+          <w:lang w:val="fr-FR"/>
+        </w:rPr>
+        <w:t xml:space="preserve"> cung cấp phương thức cancelOrder() cho phép người dùng hủy đơn h</w:t>
+      </w:r>
+      <w:r>
+        <w:rPr>
+          <w:lang w:val="fr-FR"/>
+        </w:rPr>
+        <w:t>àng, tùy thuộc vào trạng thái đơn hàng hiện tại sẽ có cách xử lý lệnh cancelOrder() khác nhau.</w:t>
+      </w:r>
+      <w:r>
+        <w:rPr>
+          <w:lang w:val="vi-VN"/>
+        </w:rPr>
+        <w:t xml:space="preserve"> Trường hợp không cho phép hủy đơn hàng, hàm cancelOrder() tại các state này sẽ trả về exception. </w:t>
+      </w:r>
+    </w:p>
+    <w:p>
+      <w:pPr>
+        <w:rPr>
+          <w:lang w:val="vi-VN"/>
+        </w:rPr>
+      </w:pPr>
+      <w:r>
+        <w:rPr>
+          <w:lang w:val="vi-VN"/>
+        </w:rPr>
+        <w:lastRenderedPageBreak/>
+        <w:drawing>
+          <wp:inline distT="0" distB="0" distL="0" distR="0" wp14:anchorId="1C54F18A" wp14:editId="05609169">
+            <wp:extent cx="4537801" cy="1895475"/>
+            <wp:effectExtent l="0" t="0" r="0" b="0"/>
+            <wp:docPr id="24" name="Picture 24"/>
+            <wp:cNvGraphicFramePr>
+              <a:graphicFrameLocks xmlns:a="http://schemas.openxmlformats.org/drawingml/2006/main" noChangeAspect="1"/>
+            </wp:cNvGraphicFramePr>
+            <a:graphic xmlns:a="http://schemas.openxmlformats.org/drawingml/2006/main">
+              <a:graphicData uri="http://schemas.openxmlformats.org/drawingml/2006/picture">
+                <pic:pic xmlns:pic="http://schemas.openxmlformats.org/drawingml/2006/picture">
+                  <pic:nvPicPr>
+                    <pic:cNvPr id="1" name=""/>
+                    <pic:cNvPicPr/>
+                  </pic:nvPicPr>
+                  <pic:blipFill>
+                    <a:blip r:embed="rId21"/>
+                    <a:stretch>
+                      <a:fillRect/>
+                    </a:stretch>
+                  </pic:blipFill>
+                  <pic:spPr>
+                    <a:xfrm>
+                      <a:off x="0" y="0"/>
+                      <a:ext cx="4549876" cy="1900519"/>
+                    </a:xfrm>
+                    <a:prstGeom prst="rect">
+                      <a:avLst/>
+                    </a:prstGeom>
+                  </pic:spPr>
+                </pic:pic>
+              </a:graphicData>
+            </a:graphic>
+          </wp:inline>
+        </w:drawing>
+      </w:r>
+    </w:p>
+    <w:p>
+      <w:pPr>
+        <w:rPr>
+          <w:lang w:val="vi-VN"/>
+        </w:rPr>
+      </w:pPr>
+      <w:r>
+        <w:rPr>
+          <w:lang w:val="vi-VN"/>
+        </w:rPr>
+        <w:t>Controller sẽ bắt các exception này để xử lý, đưa thông báo cho người dùng.</w:t>
+      </w:r>
+    </w:p>
+    <w:p>
+      <w:pPr>
+        <w:rPr>
+          <w:lang w:val="vi-VN"/>
+        </w:rPr>
+      </w:pPr>
+      <w:r>
+        <w:rPr>
+          <w:lang w:val="vi-VN"/>
+        </w:rPr>
+        <w:drawing>
+          <wp:inline distT="0" distB="0" distL="0" distR="0" wp14:anchorId="37EC8350" wp14:editId="5A624C9D">
+            <wp:extent cx="4029075" cy="1158359"/>
+            <wp:effectExtent l="0" t="0" r="0" b="3810"/>
+            <wp:docPr id="23" name="Picture 23"/>
+            <wp:cNvGraphicFramePr>
+              <a:graphicFrameLocks xmlns:a="http://schemas.openxmlformats.org/drawingml/2006/main" noChangeAspect="1"/>
+            </wp:cNvGraphicFramePr>
+            <a:graphic xmlns:a="http://schemas.openxmlformats.org/drawingml/2006/main">
+              <a:graphicData uri="http://schemas.openxmlformats.org/drawingml/2006/picture">
+                <pic:pic xmlns:pic="http://schemas.openxmlformats.org/drawingml/2006/picture">
+                  <pic:nvPicPr>
+                    <pic:cNvPr id="1" name=""/>
+                    <pic:cNvPicPr/>
+                  </pic:nvPicPr>
+                  <pic:blipFill>
+                    <a:blip r:embed="rId22"/>
+                    <a:stretch>
+                      <a:fillRect/>
+                    </a:stretch>
+                  </pic:blipFill>
+                  <pic:spPr>
+                    <a:xfrm>
+                      <a:off x="0" y="0"/>
+                      <a:ext cx="4036175" cy="1160400"/>
+                    </a:xfrm>
+                    <a:prstGeom prst="rect">
+                      <a:avLst/>
+                    </a:prstGeom>
+                  </pic:spPr>
+                </pic:pic>
+              </a:graphicData>
+            </a:graphic>
+          </wp:inline>
+        </w:drawing>
+      </w:r>
+    </w:p>
+    <w:p>
+      <w:r>
+        <w:rPr>
+          <w:noProof/>
+        </w:rPr>
+        <w:drawing>
+          <wp:inline distT="0" distB="0" distL="0" distR="0" wp14:anchorId="1F61B1CC" wp14:editId="6D192907">
+            <wp:extent cx="5486400" cy="2182495"/>
+            <wp:effectExtent l="0" t="0" r="0" b="8255"/>
+            <wp:docPr id="28" name="Picture 28"/>
+            <wp:cNvGraphicFramePr>
+              <a:graphicFrameLocks xmlns:a="http://schemas.openxmlformats.org/drawingml/2006/main" noChangeAspect="1"/>
+            </wp:cNvGraphicFramePr>
+            <a:graphic xmlns:a="http://schemas.openxmlformats.org/drawingml/2006/main">
+              <a:graphicData uri="http://schemas.openxmlformats.org/drawingml/2006/picture">
+                <pic:pic xmlns:pic="http://schemas.openxmlformats.org/drawingml/2006/picture">
+                  <pic:nvPicPr>
+                    <pic:cNvPr id="0" name="Picture 24"/>
+                    <pic:cNvPicPr>
+                      <a:picLocks noChangeAspect="1" noChangeArrowheads="1"/>
+                    </pic:cNvPicPr>
+                  </pic:nvPicPr>
+                  <pic:blipFill>
+                    <a:blip r:embed="rId23">
+                      <a:extLst>
+                        <a:ext uri="{28A0092B-C50C-407E-A947-70E740481C1C}">
+                          <a14:useLocalDpi xmlns:a14="http://schemas.microsoft.com/office/drawing/2010/main" val="0"/>
+                        </a:ext>
+                      </a:extLst>
+                    </a:blip>
+                    <a:srcRect/>
+                    <a:stretch>
+                      <a:fillRect/>
+                    </a:stretch>
+                  </pic:blipFill>
+                  <pic:spPr bwMode="auto">
+                    <a:xfrm>
+                      <a:off x="0" y="0"/>
+                      <a:ext cx="5486400" cy="2182495"/>
+                    </a:xfrm>
+                    <a:prstGeom prst="rect">
+                      <a:avLst/>
+                    </a:prstGeom>
+                    <a:noFill/>
+                    <a:ln>
+                      <a:noFill/>
+                    </a:ln>
+                  </pic:spPr>
+                </pic:pic>
+              </a:graphicData>
+            </a:graphic>
+          </wp:inline>
+        </w:drawing>
       </w:r>
     </w:p>
     <w:p/>
@@ -5632,8 +6099,8 @@
       </w:pPr>
     </w:p>
     <w:sectPr>
-      <w:headerReference w:type="default" r:id="rId20"/>
-      <w:footerReference w:type="default" r:id="rId21"/>
+      <w:headerReference w:type="default" r:id="rId24"/>
+      <w:footerReference w:type="default" r:id="rId25"/>
       <w:pgSz w:w="12240" w:h="15840"/>
       <w:pgMar w:top="1440" w:right="1800" w:bottom="1440" w:left="1800" w:header="720" w:footer="720" w:gutter="0"/>
       <w:pgNumType w:start="1"/>

</xml_diff>